<commit_message>
FG2024-127 <Fix None error>
</commit_message>
<xml_diff>
--- a/uploads/BIOL_414_lab_syllabus_spring_2025_Copy_conv.docx
+++ b/uploads/BIOL_414_lab_syllabus_spring_2025_Copy_conv.docx
@@ -17,7 +17,7 @@
         <mc:AlternateContent>
           <mc:Choice Requires="wps">
             <w:drawing>
-              <wp:anchor distT="0" distB="0" distL="114300" distR="114300" simplePos="0" relativeHeight="691" behindDoc="1" locked="0" layoutInCell="0" allowOverlap="1" wp14:anchorId="18822B93" wp14:editId="54CE638B">
+              <wp:anchor distT="0" distB="0" distL="114300" distR="114300" simplePos="0" relativeHeight="691" behindDoc="1" locked="0" layoutInCell="0" allowOverlap="1">
                 <wp:simplePos x="0" y="0"/>
                 <wp:positionH relativeFrom="page">
                   <wp:posOffset>1143304</wp:posOffset>
@@ -73,7 +73,7 @@
           </mc:Choice>
           <mc:Fallback>
             <w:pict>
-              <v:shape w14:anchorId="02F7B94F" id="drawingObject1" o:spid="_x0000_s1026" style="position:absolute;margin-left:90pt;margin-top:354.35pt;width:322.85pt;height:0;z-index:-503315789;visibility:visible;mso-wrap-style:square;mso-wrap-distance-left:9pt;mso-wrap-distance-top:0;mso-wrap-distance-right:9pt;mso-wrap-distance-bottom:0;mso-position-horizontal:absolute;mso-position-horizontal-relative:page;mso-position-vertical:absolute;mso-position-vertical-relative:page;v-text-anchor:top" coordsize="4100194,0" o:gfxdata="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" o:allowincell="f" path="m,l4100194,e" filled="f" strokecolor="#0462c1" strokeweight=".6pt">
+              <v:shape w14:anchorId="51B9742B" id="drawingObject1" o:spid="_x0000_s1026" style="position:absolute;margin-left:90pt;margin-top:354.35pt;width:322.85pt;height:0;z-index:-503315789;visibility:visible;mso-wrap-style:square;mso-wrap-distance-left:9pt;mso-wrap-distance-top:0;mso-wrap-distance-right:9pt;mso-wrap-distance-bottom:0;mso-position-horizontal:absolute;mso-position-horizontal-relative:page;mso-position-vertical:absolute;mso-position-vertical-relative:page;v-text-anchor:top" coordsize="4100194,0" o:gfxdata="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" o:allowincell="f" path="m,l4100194,e" filled="f" strokecolor="#0462c1" strokeweight=".6pt">
                 <v:path arrowok="t" textboxrect="0,0,4100194,0"/>
                 <w10:wrap anchorx="page" anchory="page"/>
               </v:shape>
@@ -919,7 +919,29 @@
           <w:sz w:val="24"/>
           <w:szCs w:val="24"/>
         </w:rPr>
-        <w:t xml:space="preserve">or </w:t>
+        <w:t>or</w:t>
+      </w:r>
+      <w:r>
+        <w:rPr>
+          <w:rFonts w:ascii="Times New Roman" w:eastAsia="Times New Roman" w:hAnsi="Times New Roman" w:cs="Times New Roman"/>
+          <w:b/>
+          <w:bCs/>
+          <w:color w:val="000000"/>
+          <w:sz w:val="24"/>
+          <w:szCs w:val="24"/>
+        </w:rPr>
+        <w:t>,</w:t>
+      </w:r>
+      <w:r>
+        <w:rPr>
+          <w:rFonts w:ascii="Times New Roman" w:eastAsia="Times New Roman" w:hAnsi="Times New Roman" w:cs="Times New Roman"/>
+          <w:b/>
+          <w:bCs/>
+          <w:color w:val="000000"/>
+          <w:sz w:val="24"/>
+          <w:szCs w:val="24"/>
+        </w:rPr>
+        <w:t xml:space="preserve"> </w:t>
       </w:r>
       <w:r>
         <w:rPr>
@@ -2200,48 +2222,6 @@
           <w:szCs w:val="24"/>
         </w:rPr>
       </w:pPr>
-      <w:r>
-        <w:rPr>
-          <w:rFonts w:ascii="Times New Roman" w:eastAsia="Times New Roman" w:hAnsi="Times New Roman" w:cs="Times New Roman"/>
-          <w:sz w:val="24"/>
-          <w:szCs w:val="24"/>
-        </w:rPr>
-        <w:t xml:space="preserve"> </w:t>
-      </w:r>
-      <w:r>
-        <w:rPr>
-          <w:rFonts w:ascii="Times New Roman" w:eastAsia="Times New Roman" w:hAnsi="Times New Roman" w:cs="Times New Roman"/>
-          <w:sz w:val="24"/>
-          <w:szCs w:val="24"/>
-        </w:rPr>
-        <w:t>Teaching Assistants</w:t>
-      </w:r>
-      <w:r>
-        <w:rPr>
-          <w:rFonts w:ascii="Times New Roman" w:eastAsia="Times New Roman" w:hAnsi="Times New Roman" w:cs="Times New Roman"/>
-          <w:sz w:val="24"/>
-          <w:szCs w:val="24"/>
-        </w:rPr>
-        <w:t xml:space="preserve">: </w:t>
-      </w:r>
-      <w:proofErr w:type="spellStart"/>
-      <w:r>
-        <w:rPr>
-          <w:rFonts w:ascii="Times New Roman" w:eastAsia="Times New Roman" w:hAnsi="Times New Roman" w:cs="Times New Roman"/>
-          <w:sz w:val="24"/>
-          <w:szCs w:val="24"/>
-        </w:rPr>
-        <w:t>latha</w:t>
-      </w:r>
-      <w:proofErr w:type="spellEnd"/>
-      <w:r>
-        <w:rPr>
-          <w:rFonts w:ascii="Times New Roman" w:eastAsia="Times New Roman" w:hAnsi="Times New Roman" w:cs="Times New Roman"/>
-          <w:sz w:val="24"/>
-          <w:szCs w:val="24"/>
-        </w:rPr>
-        <w:t xml:space="preserve"> (number- 6035124845)</w:t>
-      </w:r>
     </w:p>
     <w:p>
       <w:pPr>
@@ -3325,7 +3305,7 @@
         <mc:AlternateContent>
           <mc:Choice Requires="wps">
             <w:drawing>
-              <wp:anchor distT="0" distB="0" distL="114300" distR="114300" simplePos="0" relativeHeight="633" behindDoc="1" locked="0" layoutInCell="0" allowOverlap="1" wp14:anchorId="0CCDBC19" wp14:editId="4BB5C6A6">
+              <wp:anchor distT="0" distB="0" distL="114300" distR="114300" simplePos="0" relativeHeight="633" behindDoc="1" locked="0" layoutInCell="0" allowOverlap="1">
                 <wp:simplePos x="0" y="0"/>
                 <wp:positionH relativeFrom="page">
                   <wp:posOffset>1143304</wp:posOffset>
@@ -3381,7 +3361,7 @@
           </mc:Choice>
           <mc:Fallback>
             <w:pict>
-              <v:shape w14:anchorId="6DD05F9F" id="drawingObject2" o:spid="_x0000_s1026" style="position:absolute;margin-left:90pt;margin-top:13.9pt;width:331.95pt;height:0;z-index:-503315847;visibility:visible;mso-wrap-style:square;mso-wrap-distance-left:9pt;mso-wrap-distance-top:0;mso-wrap-distance-right:9pt;mso-wrap-distance-bottom:0;mso-position-horizontal:absolute;mso-position-horizontal-relative:page;mso-position-vertical:absolute;mso-position-vertical-relative:text;v-text-anchor:top" coordsize="4216018,0" o:gfxdata="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" o:allowincell="f" path="m,l4216018,e" filled="f" strokecolor="#0462c1" strokeweight=".6pt">
+              <v:shape w14:anchorId="4E576F8E" id="drawingObject2" o:spid="_x0000_s1026" style="position:absolute;margin-left:90pt;margin-top:13.9pt;width:331.95pt;height:0;z-index:-503315847;visibility:visible;mso-wrap-style:square;mso-wrap-distance-left:9pt;mso-wrap-distance-top:0;mso-wrap-distance-right:9pt;mso-wrap-distance-bottom:0;mso-position-horizontal:absolute;mso-position-horizontal-relative:page;mso-position-vertical:absolute;mso-position-vertical-relative:text;v-text-anchor:top" coordsize="4216018,0" o:gfxdata="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" o:allowincell="f" path="m,l4216018,e" filled="f" strokecolor="#0462c1" strokeweight=".6pt">
                 <v:path arrowok="t" textboxrect="0,0,4216018,0"/>
                 <w10:wrap anchorx="page"/>
               </v:shape>
@@ -5865,7 +5845,6 @@
         </w:rPr>
         <w:t xml:space="preserve">ed to </w:t>
       </w:r>
-      <w:proofErr w:type="spellStart"/>
       <w:r>
         <w:rPr>
           <w:rFonts w:ascii="Times New Roman" w:eastAsia="Times New Roman" w:hAnsi="Times New Roman" w:cs="Times New Roman"/>
@@ -5910,19 +5889,19 @@
           <w:sz w:val="24"/>
           <w:szCs w:val="24"/>
         </w:rPr>
-        <w:t>inna</w:t>
-      </w:r>
-      <w:proofErr w:type="spellEnd"/>
+        <w:t>inna (hom</w:t>
+      </w:r>
       <w:r>
         <w:rPr>
           <w:rFonts w:ascii="Times New Roman" w:eastAsia="Times New Roman" w:hAnsi="Times New Roman" w:cs="Times New Roman"/>
           <w:i/>
           <w:iCs/>
           <w:color w:val="1F3863"/>
-          <w:sz w:val="24"/>
-          <w:szCs w:val="24"/>
-        </w:rPr>
-        <w:t xml:space="preserve"> (hom</w:t>
+          <w:spacing w:val="-1"/>
+          <w:sz w:val="24"/>
+          <w:szCs w:val="24"/>
+        </w:rPr>
+        <w:t>e</w:t>
       </w:r>
       <w:r>
         <w:rPr>
@@ -5930,11 +5909,10 @@
           <w:i/>
           <w:iCs/>
           <w:color w:val="1F3863"/>
-          <w:spacing w:val="-1"/>
-          <w:sz w:val="24"/>
-          <w:szCs w:val="24"/>
-        </w:rPr>
-        <w:t>e</w:t>
+          <w:sz w:val="24"/>
+          <w:szCs w:val="24"/>
+        </w:rPr>
+        <w:t>la</w:t>
       </w:r>
       <w:r>
         <w:rPr>
@@ -5942,10 +5920,11 @@
           <w:i/>
           <w:iCs/>
           <w:color w:val="1F3863"/>
-          <w:sz w:val="24"/>
-          <w:szCs w:val="24"/>
-        </w:rPr>
-        <w:t>la</w:t>
+          <w:w w:val="99"/>
+          <w:sz w:val="24"/>
+          <w:szCs w:val="24"/>
+        </w:rPr>
+        <w:t>n</w:t>
       </w:r>
       <w:r>
         <w:rPr>
@@ -5953,11 +5932,10 @@
           <w:i/>
           <w:iCs/>
           <w:color w:val="1F3863"/>
-          <w:w w:val="99"/>
-          <w:sz w:val="24"/>
-          <w:szCs w:val="24"/>
-        </w:rPr>
-        <w:t>n</w:t>
+          <w:sz w:val="24"/>
+          <w:szCs w:val="24"/>
+        </w:rPr>
+        <w:t xml:space="preserve">d) and the </w:t>
       </w:r>
       <w:r>
         <w:rPr>
@@ -5965,46 +5943,22 @@
           <w:i/>
           <w:iCs/>
           <w:color w:val="1F3863"/>
-          <w:sz w:val="24"/>
-          <w:szCs w:val="24"/>
-        </w:rPr>
-        <w:t xml:space="preserve">d) and the </w:t>
-      </w:r>
-      <w:proofErr w:type="spellStart"/>
+          <w:spacing w:val="1"/>
+          <w:sz w:val="24"/>
+          <w:szCs w:val="24"/>
+        </w:rPr>
+        <w:t>a</w:t>
+      </w:r>
       <w:r>
         <w:rPr>
           <w:rFonts w:ascii="Times New Roman" w:eastAsia="Times New Roman" w:hAnsi="Times New Roman" w:cs="Times New Roman"/>
           <w:i/>
           <w:iCs/>
           <w:color w:val="1F3863"/>
-          <w:spacing w:val="1"/>
-          <w:sz w:val="24"/>
-          <w:szCs w:val="24"/>
-        </w:rPr>
-        <w:t>a</w:t>
-      </w:r>
-      <w:r>
-        <w:rPr>
-          <w:rFonts w:ascii="Times New Roman" w:eastAsia="Times New Roman" w:hAnsi="Times New Roman" w:cs="Times New Roman"/>
-          <w:i/>
-          <w:iCs/>
-          <w:color w:val="1F3863"/>
-          <w:sz w:val="24"/>
-          <w:szCs w:val="24"/>
-        </w:rPr>
-        <w:t>ki</w:t>
-      </w:r>
-      <w:proofErr w:type="spellEnd"/>
-      <w:r>
-        <w:rPr>
-          <w:rFonts w:ascii="Times New Roman" w:eastAsia="Times New Roman" w:hAnsi="Times New Roman" w:cs="Times New Roman"/>
-          <w:i/>
-          <w:iCs/>
-          <w:color w:val="1F3863"/>
-          <w:sz w:val="24"/>
-          <w:szCs w:val="24"/>
-        </w:rPr>
-        <w:t xml:space="preserve"> </w:t>
+          <w:sz w:val="24"/>
+          <w:szCs w:val="24"/>
+        </w:rPr>
+        <w:t xml:space="preserve">ki </w:t>
       </w:r>
       <w:r>
         <w:rPr>
@@ -6027,32 +5981,30 @@
           <w:sz w:val="24"/>
           <w:szCs w:val="24"/>
         </w:rPr>
-        <w:t xml:space="preserve">land), </w:t>
-      </w:r>
-      <w:proofErr w:type="spellStart"/>
+        <w:t>land), nibi</w:t>
+      </w:r>
       <w:r>
         <w:rPr>
           <w:rFonts w:ascii="Times New Roman" w:eastAsia="Times New Roman" w:hAnsi="Times New Roman" w:cs="Times New Roman"/>
           <w:i/>
           <w:iCs/>
           <w:color w:val="1F3863"/>
-          <w:sz w:val="24"/>
-          <w:szCs w:val="24"/>
-        </w:rPr>
-        <w:t>nibi</w:t>
-      </w:r>
-      <w:proofErr w:type="spellEnd"/>
+          <w:spacing w:val="1"/>
+          <w:sz w:val="24"/>
+          <w:szCs w:val="24"/>
+        </w:rPr>
+        <w:t xml:space="preserve"> </w:t>
+      </w:r>
       <w:r>
         <w:rPr>
           <w:rFonts w:ascii="Times New Roman" w:eastAsia="Times New Roman" w:hAnsi="Times New Roman" w:cs="Times New Roman"/>
           <w:i/>
           <w:iCs/>
           <w:color w:val="1F3863"/>
-          <w:spacing w:val="1"/>
-          <w:sz w:val="24"/>
-          <w:szCs w:val="24"/>
-        </w:rPr>
-        <w:t xml:space="preserve"> </w:t>
+          <w:sz w:val="24"/>
+          <w:szCs w:val="24"/>
+        </w:rPr>
+        <w:t>(wate</w:t>
       </w:r>
       <w:r>
         <w:rPr>
@@ -6060,10 +6012,11 @@
           <w:i/>
           <w:iCs/>
           <w:color w:val="1F3863"/>
-          <w:sz w:val="24"/>
-          <w:szCs w:val="24"/>
-        </w:rPr>
-        <w:t>(wate</w:t>
+          <w:w w:val="99"/>
+          <w:sz w:val="24"/>
+          <w:szCs w:val="24"/>
+        </w:rPr>
+        <w:t>r</w:t>
       </w:r>
       <w:r>
         <w:rPr>
@@ -6071,11 +6024,10 @@
           <w:i/>
           <w:iCs/>
           <w:color w:val="1F3863"/>
-          <w:w w:val="99"/>
-          <w:sz w:val="24"/>
-          <w:szCs w:val="24"/>
-        </w:rPr>
-        <w:t>r</w:t>
+          <w:sz w:val="24"/>
+          <w:szCs w:val="24"/>
+        </w:rPr>
+        <w:t>), lolakwikak</w:t>
       </w:r>
       <w:r>
         <w:rPr>
@@ -6083,12 +6035,12 @@
           <w:i/>
           <w:iCs/>
           <w:color w:val="1F3863"/>
-          <w:sz w:val="24"/>
-          <w:szCs w:val="24"/>
-        </w:rPr>
-        <w:t xml:space="preserve">), </w:t>
-      </w:r>
-      <w:proofErr w:type="spellStart"/>
+          <w:spacing w:val="-1"/>
+          <w:sz w:val="24"/>
+          <w:szCs w:val="24"/>
+        </w:rPr>
+        <w:t xml:space="preserve"> </w:t>
+      </w:r>
       <w:r>
         <w:rPr>
           <w:rFonts w:ascii="Times New Roman" w:eastAsia="Times New Roman" w:hAnsi="Times New Roman" w:cs="Times New Roman"/>
@@ -6098,20 +6050,19 @@
           <w:sz w:val="24"/>
           <w:szCs w:val="24"/>
         </w:rPr>
-        <w:t>lolakwikak</w:t>
-      </w:r>
-      <w:proofErr w:type="spellEnd"/>
+        <w:t>(flo</w:t>
+      </w:r>
       <w:r>
         <w:rPr>
           <w:rFonts w:ascii="Times New Roman" w:eastAsia="Times New Roman" w:hAnsi="Times New Roman" w:cs="Times New Roman"/>
           <w:i/>
           <w:iCs/>
           <w:color w:val="1F3863"/>
-          <w:spacing w:val="-1"/>
-          <w:sz w:val="24"/>
-          <w:szCs w:val="24"/>
-        </w:rPr>
-        <w:t xml:space="preserve"> </w:t>
+          <w:w w:val="99"/>
+          <w:sz w:val="24"/>
+          <w:szCs w:val="24"/>
+        </w:rPr>
+        <w:t>r</w:t>
       </w:r>
       <w:r>
         <w:rPr>
@@ -6122,7 +6073,7 @@
           <w:sz w:val="24"/>
           <w:szCs w:val="24"/>
         </w:rPr>
-        <w:t>(flo</w:t>
+        <w:t>a) and awaa</w:t>
       </w:r>
       <w:r>
         <w:rPr>
@@ -6134,7 +6085,7 @@
           <w:sz w:val="24"/>
           <w:szCs w:val="24"/>
         </w:rPr>
-        <w:t>r</w:t>
+        <w:t>s</w:t>
       </w:r>
       <w:r>
         <w:rPr>
@@ -6145,54 +6096,7 @@
           <w:sz w:val="24"/>
           <w:szCs w:val="24"/>
         </w:rPr>
-        <w:t xml:space="preserve">a) and </w:t>
-      </w:r>
-      <w:proofErr w:type="spellStart"/>
-      <w:r>
-        <w:rPr>
-          <w:rFonts w:ascii="Times New Roman" w:eastAsia="Times New Roman" w:hAnsi="Times New Roman" w:cs="Times New Roman"/>
-          <w:i/>
-          <w:iCs/>
-          <w:color w:val="1F3863"/>
-          <w:sz w:val="24"/>
-          <w:szCs w:val="24"/>
-        </w:rPr>
-        <w:t>awaa</w:t>
-      </w:r>
-      <w:r>
-        <w:rPr>
-          <w:rFonts w:ascii="Times New Roman" w:eastAsia="Times New Roman" w:hAnsi="Times New Roman" w:cs="Times New Roman"/>
-          <w:i/>
-          <w:iCs/>
-          <w:color w:val="1F3863"/>
-          <w:w w:val="99"/>
-          <w:sz w:val="24"/>
-          <w:szCs w:val="24"/>
-        </w:rPr>
-        <w:t>s</w:t>
-      </w:r>
-      <w:r>
-        <w:rPr>
-          <w:rFonts w:ascii="Times New Roman" w:eastAsia="Times New Roman" w:hAnsi="Times New Roman" w:cs="Times New Roman"/>
-          <w:i/>
-          <w:iCs/>
-          <w:color w:val="1F3863"/>
-          <w:sz w:val="24"/>
-          <w:szCs w:val="24"/>
-        </w:rPr>
-        <w:t>ak</w:t>
-      </w:r>
-      <w:proofErr w:type="spellEnd"/>
-      <w:r>
-        <w:rPr>
-          <w:rFonts w:ascii="Times New Roman" w:eastAsia="Times New Roman" w:hAnsi="Times New Roman" w:cs="Times New Roman"/>
-          <w:i/>
-          <w:iCs/>
-          <w:color w:val="1F3863"/>
-          <w:sz w:val="24"/>
-          <w:szCs w:val="24"/>
-        </w:rPr>
-        <w:t xml:space="preserve"> (fauna) that the Univ</w:t>
+        <w:t>ak (fauna) that the Univ</w:t>
       </w:r>
       <w:r>
         <w:rPr>
@@ -6332,19 +6236,19 @@
           <w:sz w:val="24"/>
           <w:szCs w:val="24"/>
         </w:rPr>
-        <w:t xml:space="preserve"> </w:t>
-      </w:r>
-      <w:proofErr w:type="spellStart"/>
+        <w:t xml:space="preserve"> hono</w:t>
+      </w:r>
       <w:r>
         <w:rPr>
           <w:rFonts w:ascii="Times New Roman" w:eastAsia="Times New Roman" w:hAnsi="Times New Roman" w:cs="Times New Roman"/>
           <w:i/>
           <w:iCs/>
           <w:color w:val="1F3863"/>
-          <w:sz w:val="24"/>
-          <w:szCs w:val="24"/>
-        </w:rPr>
-        <w:t>hono</w:t>
+          <w:w w:val="99"/>
+          <w:sz w:val="24"/>
+          <w:szCs w:val="24"/>
+        </w:rPr>
+        <w:t>r</w:t>
       </w:r>
       <w:r>
         <w:rPr>
@@ -6352,34 +6256,10 @@
           <w:i/>
           <w:iCs/>
           <w:color w:val="1F3863"/>
-          <w:w w:val="99"/>
-          <w:sz w:val="24"/>
-          <w:szCs w:val="24"/>
-        </w:rPr>
-        <w:t>r</w:t>
-      </w:r>
-      <w:r>
-        <w:rPr>
-          <w:rFonts w:ascii="Times New Roman" w:eastAsia="Times New Roman" w:hAnsi="Times New Roman" w:cs="Times New Roman"/>
-          <w:i/>
-          <w:iCs/>
-          <w:color w:val="1F3863"/>
-          <w:sz w:val="24"/>
-          <w:szCs w:val="24"/>
-        </w:rPr>
-        <w:t>ed</w:t>
-      </w:r>
-      <w:proofErr w:type="spellEnd"/>
-      <w:r>
-        <w:rPr>
-          <w:rFonts w:ascii="Times New Roman" w:eastAsia="Times New Roman" w:hAnsi="Times New Roman" w:cs="Times New Roman"/>
-          <w:i/>
-          <w:iCs/>
-          <w:color w:val="1F3863"/>
-          <w:sz w:val="24"/>
-          <w:szCs w:val="24"/>
-        </w:rPr>
-        <w:t xml:space="preserve"> to </w:t>
+          <w:sz w:val="24"/>
+          <w:szCs w:val="24"/>
+        </w:rPr>
+        <w:t xml:space="preserve">ed to </w:t>
       </w:r>
       <w:r>
         <w:rPr>
@@ -11121,35 +11001,24 @@
         </w:rPr>
         <w:t xml:space="preserve"> </w:t>
       </w:r>
-      <w:proofErr w:type="gramStart"/>
-      <w:r>
-        <w:rPr>
-          <w:rFonts w:ascii="Times New Roman" w:eastAsia="Times New Roman" w:hAnsi="Times New Roman" w:cs="Times New Roman"/>
-          <w:color w:val="000000"/>
-          <w:w w:val="99"/>
-          <w:sz w:val="24"/>
-          <w:szCs w:val="24"/>
-        </w:rPr>
-        <w:t>s</w:t>
-      </w:r>
-      <w:r>
-        <w:rPr>
-          <w:rFonts w:ascii="Times New Roman" w:eastAsia="Times New Roman" w:hAnsi="Times New Roman" w:cs="Times New Roman"/>
-          <w:color w:val="000000"/>
-          <w:sz w:val="24"/>
-          <w:szCs w:val="24"/>
-        </w:rPr>
-        <w:t>ick</w:t>
-      </w:r>
-      <w:proofErr w:type="gramEnd"/>
-      <w:r>
-        <w:rPr>
-          <w:rFonts w:ascii="Times New Roman" w:eastAsia="Times New Roman" w:hAnsi="Times New Roman" w:cs="Times New Roman"/>
-          <w:color w:val="000000"/>
-          <w:sz w:val="24"/>
-          <w:szCs w:val="24"/>
-        </w:rPr>
-        <w:t xml:space="preserve"> it i</w:t>
+      <w:r>
+        <w:rPr>
+          <w:rFonts w:ascii="Times New Roman" w:eastAsia="Times New Roman" w:hAnsi="Times New Roman" w:cs="Times New Roman"/>
+          <w:color w:val="000000"/>
+          <w:w w:val="99"/>
+          <w:sz w:val="24"/>
+          <w:szCs w:val="24"/>
+        </w:rPr>
+        <w:t>s</w:t>
+      </w:r>
+      <w:r>
+        <w:rPr>
+          <w:rFonts w:ascii="Times New Roman" w:eastAsia="Times New Roman" w:hAnsi="Times New Roman" w:cs="Times New Roman"/>
+          <w:color w:val="000000"/>
+          <w:sz w:val="24"/>
+          <w:szCs w:val="24"/>
+        </w:rPr>
+        <w:t>ick it i</w:t>
       </w:r>
       <w:r>
         <w:rPr>
@@ -16960,29 +16829,18 @@
           <w:szCs w:val="24"/>
         </w:rPr>
         <w:tab/>
-        <w:t xml:space="preserve">7 Live </w:t>
-      </w:r>
-      <w:proofErr w:type="gramStart"/>
-      <w:r>
-        <w:rPr>
-          <w:rFonts w:ascii="Times New Roman" w:eastAsia="Times New Roman" w:hAnsi="Times New Roman" w:cs="Times New Roman"/>
-          <w:color w:val="000000"/>
-          <w:sz w:val="24"/>
-          <w:szCs w:val="24"/>
-        </w:rPr>
-        <w:t>animal</w:t>
-      </w:r>
-      <w:r>
-        <w:rPr>
-          <w:rFonts w:ascii="Times New Roman" w:eastAsia="Times New Roman" w:hAnsi="Times New Roman" w:cs="Times New Roman"/>
-          <w:color w:val="000000"/>
-          <w:w w:val="99"/>
-          <w:sz w:val="24"/>
-          <w:szCs w:val="24"/>
-        </w:rPr>
-        <w:t>s</w:t>
-      </w:r>
-      <w:proofErr w:type="gramEnd"/>
+        <w:t>7 Live animal</w:t>
+      </w:r>
+      <w:r>
+        <w:rPr>
+          <w:rFonts w:ascii="Times New Roman" w:eastAsia="Times New Roman" w:hAnsi="Times New Roman" w:cs="Times New Roman"/>
+          <w:color w:val="000000"/>
+          <w:w w:val="99"/>
+          <w:sz w:val="24"/>
+          <w:szCs w:val="24"/>
+        </w:rPr>
+        <w:t>s</w:t>
+      </w:r>
       <w:r>
         <w:rPr>
           <w:rFonts w:ascii="Times New Roman" w:eastAsia="Times New Roman" w:hAnsi="Times New Roman" w:cs="Times New Roman"/>
@@ -17376,29 +17234,18 @@
           <w:szCs w:val="24"/>
         </w:rPr>
         <w:tab/>
-        <w:t xml:space="preserve">8 Live </w:t>
-      </w:r>
-      <w:proofErr w:type="gramStart"/>
-      <w:r>
-        <w:rPr>
-          <w:rFonts w:ascii="Times New Roman" w:eastAsia="Times New Roman" w:hAnsi="Times New Roman" w:cs="Times New Roman"/>
-          <w:color w:val="000000"/>
-          <w:sz w:val="24"/>
-          <w:szCs w:val="24"/>
-        </w:rPr>
-        <w:t>animal</w:t>
-      </w:r>
-      <w:r>
-        <w:rPr>
-          <w:rFonts w:ascii="Times New Roman" w:eastAsia="Times New Roman" w:hAnsi="Times New Roman" w:cs="Times New Roman"/>
-          <w:color w:val="000000"/>
-          <w:w w:val="99"/>
-          <w:sz w:val="24"/>
-          <w:szCs w:val="24"/>
-        </w:rPr>
-        <w:t>s</w:t>
-      </w:r>
-      <w:proofErr w:type="gramEnd"/>
+        <w:t>8 Live animal</w:t>
+      </w:r>
+      <w:r>
+        <w:rPr>
+          <w:rFonts w:ascii="Times New Roman" w:eastAsia="Times New Roman" w:hAnsi="Times New Roman" w:cs="Times New Roman"/>
+          <w:color w:val="000000"/>
+          <w:w w:val="99"/>
+          <w:sz w:val="24"/>
+          <w:szCs w:val="24"/>
+        </w:rPr>
+        <w:t>s</w:t>
+      </w:r>
       <w:r>
         <w:rPr>
           <w:rFonts w:ascii="Times New Roman" w:eastAsia="Times New Roman" w:hAnsi="Times New Roman" w:cs="Times New Roman"/>
@@ -17889,7 +17736,6 @@
         </w:rPr>
         <w:t xml:space="preserve">atomy and function with </w:t>
       </w:r>
-      <w:proofErr w:type="spellStart"/>
       <w:r>
         <w:rPr>
           <w:rFonts w:ascii="Times New Roman" w:eastAsia="Times New Roman" w:hAnsi="Times New Roman" w:cs="Times New Roman"/>
@@ -17908,17 +17754,7 @@
           <w:sz w:val="24"/>
           <w:szCs w:val="24"/>
         </w:rPr>
-        <w:t>hUn</w:t>
-      </w:r>
-      <w:proofErr w:type="spellEnd"/>
-      <w:r>
-        <w:rPr>
-          <w:rFonts w:ascii="Times New Roman" w:eastAsia="Times New Roman" w:hAnsi="Times New Roman" w:cs="Times New Roman"/>
-          <w:color w:val="000000"/>
-          <w:sz w:val="24"/>
-          <w:szCs w:val="24"/>
-        </w:rPr>
-        <w:t xml:space="preserve"> W</w:t>
+        <w:t>hUn W</w:t>
       </w:r>
       <w:r>
         <w:rPr>
@@ -18059,7 +17895,6 @@
         </w:rPr>
         <w:t xml:space="preserve"> </w:t>
       </w:r>
-      <w:proofErr w:type="spellStart"/>
       <w:r>
         <w:rPr>
           <w:rFonts w:ascii="Times New Roman" w:eastAsia="Times New Roman" w:hAnsi="Times New Roman" w:cs="Times New Roman"/>
@@ -18086,17 +17921,7 @@
           <w:sz w:val="24"/>
           <w:szCs w:val="24"/>
         </w:rPr>
-        <w:t>tal</w:t>
-      </w:r>
-      <w:proofErr w:type="spellEnd"/>
-      <w:r>
-        <w:rPr>
-          <w:rFonts w:ascii="Times New Roman" w:eastAsia="Times New Roman" w:hAnsi="Times New Roman" w:cs="Times New Roman"/>
-          <w:color w:val="000000"/>
-          <w:sz w:val="24"/>
-          <w:szCs w:val="24"/>
-        </w:rPr>
-        <w:t xml:space="preserve"> pig di</w:t>
+        <w:t>tal pig di</w:t>
       </w:r>
       <w:r>
         <w:rPr>
@@ -18425,7 +18250,6 @@
         </w:rPr>
         <w:t xml:space="preserve"> </w:t>
       </w:r>
-      <w:proofErr w:type="spellStart"/>
       <w:r>
         <w:rPr>
           <w:rFonts w:ascii="Times New Roman" w:eastAsia="Times New Roman" w:hAnsi="Times New Roman" w:cs="Times New Roman"/>
@@ -18452,17 +18276,7 @@
           <w:sz w:val="24"/>
           <w:szCs w:val="24"/>
         </w:rPr>
-        <w:t>tal</w:t>
-      </w:r>
-      <w:proofErr w:type="spellEnd"/>
-      <w:r>
-        <w:rPr>
-          <w:rFonts w:ascii="Times New Roman" w:eastAsia="Times New Roman" w:hAnsi="Times New Roman" w:cs="Times New Roman"/>
-          <w:color w:val="000000"/>
-          <w:sz w:val="24"/>
-          <w:szCs w:val="24"/>
-        </w:rPr>
-        <w:t xml:space="preserve"> pig di</w:t>
+        <w:t>tal pig di</w:t>
       </w:r>
       <w:r>
         <w:rPr>
@@ -24512,19 +24326,19 @@
           <w:sz w:val="24"/>
           <w:szCs w:val="24"/>
         </w:rPr>
-        <w:t>g Tools (</w:t>
-      </w:r>
-      <w:proofErr w:type="spellStart"/>
+        <w:t>g Tools (c</w:t>
+      </w:r>
       <w:r>
         <w:rPr>
           <w:rFonts w:ascii="Times New Roman" w:eastAsia="Times New Roman" w:hAnsi="Times New Roman" w:cs="Times New Roman"/>
           <w:b/>
           <w:bCs/>
           <w:color w:val="000000"/>
-          <w:sz w:val="24"/>
-          <w:szCs w:val="24"/>
-        </w:rPr>
-        <w:t>c</w:t>
+          <w:w w:val="99"/>
+          <w:sz w:val="24"/>
+          <w:szCs w:val="24"/>
+        </w:rPr>
+        <w:t>h</w:t>
       </w:r>
       <w:r>
         <w:rPr>
@@ -24532,34 +24346,10 @@
           <w:b/>
           <w:bCs/>
           <w:color w:val="000000"/>
-          <w:w w:val="99"/>
-          <w:sz w:val="24"/>
-          <w:szCs w:val="24"/>
-        </w:rPr>
-        <w:t>h</w:t>
-      </w:r>
-      <w:r>
-        <w:rPr>
-          <w:rFonts w:ascii="Times New Roman" w:eastAsia="Times New Roman" w:hAnsi="Times New Roman" w:cs="Times New Roman"/>
-          <w:b/>
-          <w:bCs/>
-          <w:color w:val="000000"/>
-          <w:sz w:val="24"/>
-          <w:szCs w:val="24"/>
-        </w:rPr>
-        <w:t>atGPT</w:t>
-      </w:r>
-      <w:proofErr w:type="spellEnd"/>
-      <w:r>
-        <w:rPr>
-          <w:rFonts w:ascii="Times New Roman" w:eastAsia="Times New Roman" w:hAnsi="Times New Roman" w:cs="Times New Roman"/>
-          <w:b/>
-          <w:bCs/>
-          <w:color w:val="000000"/>
-          <w:sz w:val="24"/>
-          <w:szCs w:val="24"/>
-        </w:rPr>
-        <w:t>) a</w:t>
+          <w:sz w:val="24"/>
+          <w:szCs w:val="24"/>
+        </w:rPr>
+        <w:t>atGPT) a</w:t>
       </w:r>
       <w:r>
         <w:rPr>
@@ -25042,17 +24832,7 @@
           <w:sz w:val="24"/>
           <w:szCs w:val="24"/>
         </w:rPr>
-        <w:t xml:space="preserve">ng </w:t>
-      </w:r>
-      <w:proofErr w:type="spellStart"/>
-      <w:r>
-        <w:rPr>
-          <w:rFonts w:ascii="Times New Roman" w:eastAsia="Times New Roman" w:hAnsi="Times New Roman" w:cs="Times New Roman"/>
-          <w:color w:val="000000"/>
-          <w:sz w:val="24"/>
-          <w:szCs w:val="24"/>
-        </w:rPr>
-        <w:t>chatG</w:t>
+        <w:t>ng chatG</w:t>
       </w:r>
       <w:r>
         <w:rPr>
@@ -25071,17 +24851,7 @@
           <w:sz w:val="24"/>
           <w:szCs w:val="24"/>
         </w:rPr>
-        <w:t>T</w:t>
-      </w:r>
-      <w:proofErr w:type="spellEnd"/>
-      <w:r>
-        <w:rPr>
-          <w:rFonts w:ascii="Times New Roman" w:eastAsia="Times New Roman" w:hAnsi="Times New Roman" w:cs="Times New Roman"/>
-          <w:color w:val="000000"/>
-          <w:sz w:val="24"/>
-          <w:szCs w:val="24"/>
-        </w:rPr>
-        <w:t xml:space="preserve"> </w:t>
+        <w:t xml:space="preserve">T </w:t>
       </w:r>
       <w:r>
         <w:rPr>
@@ -29835,7 +29605,6 @@
           <w:szCs w:val="24"/>
         </w:rPr>
       </w:pPr>
-      <w:proofErr w:type="spellStart"/>
       <w:r>
         <w:rPr>
           <w:rFonts w:ascii="Times New Roman" w:eastAsia="Times New Roman" w:hAnsi="Times New Roman" w:cs="Times New Roman"/>
@@ -29893,7 +29662,6 @@
         </w:rPr>
         <w:t>r</w:t>
       </w:r>
-      <w:proofErr w:type="spellEnd"/>
       <w:r>
         <w:rPr>
           <w:rFonts w:ascii="Times New Roman" w:eastAsia="Times New Roman" w:hAnsi="Times New Roman" w:cs="Times New Roman"/>
@@ -32960,33 +32728,20 @@
           <w:sz w:val="24"/>
           <w:szCs w:val="24"/>
         </w:rPr>
-        <w:t>tudent/</w:t>
-      </w:r>
-      <w:proofErr w:type="spellStart"/>
+        <w:t>tudent/cente</w:t>
+      </w:r>
       <w:r>
         <w:rPr>
           <w:rFonts w:ascii="Times New Roman" w:eastAsia="Times New Roman" w:hAnsi="Times New Roman" w:cs="Times New Roman"/>
           <w:i/>
           <w:iCs/>
           <w:color w:val="000000"/>
-          <w:sz w:val="24"/>
-          <w:szCs w:val="24"/>
-        </w:rPr>
-        <w:t>cente</w:t>
-      </w:r>
-      <w:r>
-        <w:rPr>
-          <w:rFonts w:ascii="Times New Roman" w:eastAsia="Times New Roman" w:hAnsi="Times New Roman" w:cs="Times New Roman"/>
-          <w:i/>
-          <w:iCs/>
-          <w:color w:val="000000"/>
           <w:w w:val="99"/>
           <w:sz w:val="24"/>
           <w:szCs w:val="24"/>
         </w:rPr>
         <w:t>r</w:t>
       </w:r>
-      <w:proofErr w:type="spellEnd"/>
       <w:r>
         <w:rPr>
           <w:rFonts w:ascii="Times New Roman" w:eastAsia="Times New Roman" w:hAnsi="Times New Roman" w:cs="Times New Roman"/>
@@ -34848,17 +34603,7 @@
           <w:sz w:val="24"/>
           <w:szCs w:val="24"/>
         </w:rPr>
-        <w:t xml:space="preserve">ental Health </w:t>
-      </w:r>
-      <w:proofErr w:type="spellStart"/>
-      <w:r>
-        <w:rPr>
-          <w:rFonts w:ascii="Times New Roman" w:eastAsia="Times New Roman" w:hAnsi="Times New Roman" w:cs="Times New Roman"/>
-          <w:color w:val="000000"/>
-          <w:sz w:val="24"/>
-          <w:szCs w:val="24"/>
-        </w:rPr>
-        <w:t>Cente</w:t>
+        <w:t>ental Health Cente</w:t>
       </w:r>
       <w:r>
         <w:rPr>
@@ -34870,7 +34615,6 @@
         </w:rPr>
         <w:t>r</w:t>
       </w:r>
-      <w:proofErr w:type="spellEnd"/>
       <w:r>
         <w:rPr>
           <w:rFonts w:ascii="Times New Roman" w:eastAsia="Times New Roman" w:hAnsi="Times New Roman" w:cs="Times New Roman"/>
@@ -35482,21 +35226,153 @@
         </w:rPr>
         <w:t xml:space="preserve"> </w:t>
       </w:r>
-      <w:proofErr w:type="gramStart"/>
-      <w:r>
-        <w:rPr>
-          <w:rFonts w:ascii="Times New Roman" w:eastAsia="Times New Roman" w:hAnsi="Times New Roman" w:cs="Times New Roman"/>
-          <w:color w:val="000000"/>
-          <w:sz w:val="24"/>
-          <w:szCs w:val="24"/>
-        </w:rPr>
-        <w:t>include:</w:t>
-      </w:r>
-      <w:proofErr w:type="gramEnd"/>
-      <w:r>
-        <w:rPr>
-          <w:rFonts w:ascii="Times New Roman" w:eastAsia="Times New Roman" w:hAnsi="Times New Roman" w:cs="Times New Roman"/>
-          <w:color w:val="000000"/>
+      <w:r>
+        <w:rPr>
+          <w:rFonts w:ascii="Times New Roman" w:eastAsia="Times New Roman" w:hAnsi="Times New Roman" w:cs="Times New Roman"/>
+          <w:color w:val="000000"/>
+          <w:sz w:val="24"/>
+          <w:szCs w:val="24"/>
+        </w:rPr>
+        <w:t xml:space="preserve">include: </w:t>
+      </w:r>
+      <w:r>
+        <w:rPr>
+          <w:rFonts w:ascii="Times New Roman" w:eastAsia="Times New Roman" w:hAnsi="Times New Roman" w:cs="Times New Roman"/>
+          <w:color w:val="000000"/>
+          <w:w w:val="99"/>
+          <w:sz w:val="24"/>
+          <w:szCs w:val="24"/>
+        </w:rPr>
+        <w:t>F</w:t>
+      </w:r>
+      <w:r>
+        <w:rPr>
+          <w:rFonts w:ascii="Times New Roman" w:eastAsia="Times New Roman" w:hAnsi="Times New Roman" w:cs="Times New Roman"/>
+          <w:color w:val="000000"/>
+          <w:sz w:val="24"/>
+          <w:szCs w:val="24"/>
+        </w:rPr>
+        <w:t>ree confident</w:t>
+      </w:r>
+      <w:r>
+        <w:rPr>
+          <w:rFonts w:ascii="Times New Roman" w:eastAsia="Times New Roman" w:hAnsi="Times New Roman" w:cs="Times New Roman"/>
+          <w:color w:val="000000"/>
+          <w:spacing w:val="1"/>
+          <w:sz w:val="24"/>
+          <w:szCs w:val="24"/>
+        </w:rPr>
+        <w:t>ia</w:t>
+      </w:r>
+      <w:r>
+        <w:rPr>
+          <w:rFonts w:ascii="Times New Roman" w:eastAsia="Times New Roman" w:hAnsi="Times New Roman" w:cs="Times New Roman"/>
+          <w:color w:val="000000"/>
+          <w:sz w:val="24"/>
+          <w:szCs w:val="24"/>
+        </w:rPr>
+        <w:t xml:space="preserve">l </w:t>
+      </w:r>
+      <w:r>
+        <w:rPr>
+          <w:rFonts w:ascii="Times New Roman" w:eastAsia="Times New Roman" w:hAnsi="Times New Roman" w:cs="Times New Roman"/>
+          <w:color w:val="000000"/>
+          <w:w w:val="99"/>
+          <w:sz w:val="24"/>
+          <w:szCs w:val="24"/>
+        </w:rPr>
+        <w:t>s</w:t>
+      </w:r>
+      <w:r>
+        <w:rPr>
+          <w:rFonts w:ascii="Times New Roman" w:eastAsia="Times New Roman" w:hAnsi="Times New Roman" w:cs="Times New Roman"/>
+          <w:color w:val="000000"/>
+          <w:sz w:val="24"/>
+          <w:szCs w:val="24"/>
+        </w:rPr>
+        <w:t>cr</w:t>
+      </w:r>
+      <w:r>
+        <w:rPr>
+          <w:rFonts w:ascii="Times New Roman" w:eastAsia="Times New Roman" w:hAnsi="Times New Roman" w:cs="Times New Roman"/>
+          <w:color w:val="000000"/>
+          <w:spacing w:val="-1"/>
+          <w:sz w:val="24"/>
+          <w:szCs w:val="24"/>
+        </w:rPr>
+        <w:t>ee</w:t>
+      </w:r>
+      <w:r>
+        <w:rPr>
+          <w:rFonts w:ascii="Times New Roman" w:eastAsia="Times New Roman" w:hAnsi="Times New Roman" w:cs="Times New Roman"/>
+          <w:color w:val="000000"/>
+          <w:sz w:val="24"/>
+          <w:szCs w:val="24"/>
+        </w:rPr>
+        <w:t>ning &amp; con</w:t>
+      </w:r>
+      <w:r>
+        <w:rPr>
+          <w:rFonts w:ascii="Times New Roman" w:eastAsia="Times New Roman" w:hAnsi="Times New Roman" w:cs="Times New Roman"/>
+          <w:color w:val="000000"/>
+          <w:w w:val="99"/>
+          <w:sz w:val="24"/>
+          <w:szCs w:val="24"/>
+        </w:rPr>
+        <w:t>s</w:t>
+      </w:r>
+      <w:r>
+        <w:rPr>
+          <w:rFonts w:ascii="Times New Roman" w:eastAsia="Times New Roman" w:hAnsi="Times New Roman" w:cs="Times New Roman"/>
+          <w:color w:val="000000"/>
+          <w:sz w:val="24"/>
+          <w:szCs w:val="24"/>
+        </w:rPr>
+        <w:t>ultation with a lic</w:t>
+      </w:r>
+      <w:r>
+        <w:rPr>
+          <w:rFonts w:ascii="Times New Roman" w:eastAsia="Times New Roman" w:hAnsi="Times New Roman" w:cs="Times New Roman"/>
+          <w:color w:val="000000"/>
+          <w:spacing w:val="-1"/>
+          <w:sz w:val="24"/>
+          <w:szCs w:val="24"/>
+        </w:rPr>
+        <w:t>e</w:t>
+      </w:r>
+      <w:r>
+        <w:rPr>
+          <w:rFonts w:ascii="Times New Roman" w:eastAsia="Times New Roman" w:hAnsi="Times New Roman" w:cs="Times New Roman"/>
+          <w:color w:val="000000"/>
+          <w:sz w:val="24"/>
+          <w:szCs w:val="24"/>
+        </w:rPr>
+        <w:t>n</w:t>
+      </w:r>
+      <w:r>
+        <w:rPr>
+          <w:rFonts w:ascii="Times New Roman" w:eastAsia="Times New Roman" w:hAnsi="Times New Roman" w:cs="Times New Roman"/>
+          <w:color w:val="000000"/>
+          <w:w w:val="99"/>
+          <w:sz w:val="24"/>
+          <w:szCs w:val="24"/>
+        </w:rPr>
+        <w:t>s</w:t>
+      </w:r>
+      <w:r>
+        <w:rPr>
+          <w:rFonts w:ascii="Times New Roman" w:eastAsia="Times New Roman" w:hAnsi="Times New Roman" w:cs="Times New Roman"/>
+          <w:color w:val="000000"/>
+          <w:sz w:val="24"/>
+          <w:szCs w:val="24"/>
+        </w:rPr>
+        <w:t>ed mental</w:t>
+      </w:r>
+      <w:r>
+        <w:rPr>
+          <w:rFonts w:ascii="Times New Roman" w:eastAsia="Times New Roman" w:hAnsi="Times New Roman" w:cs="Times New Roman"/>
+          <w:color w:val="000000"/>
+          <w:spacing w:val="1"/>
           <w:sz w:val="24"/>
           <w:szCs w:val="24"/>
         </w:rPr>
@@ -35506,6 +35382,591 @@
         <w:rPr>
           <w:rFonts w:ascii="Times New Roman" w:eastAsia="Times New Roman" w:hAnsi="Times New Roman" w:cs="Times New Roman"/>
           <w:color w:val="000000"/>
+          <w:sz w:val="24"/>
+          <w:szCs w:val="24"/>
+        </w:rPr>
+        <w:t>he</w:t>
+      </w:r>
+      <w:r>
+        <w:rPr>
+          <w:rFonts w:ascii="Times New Roman" w:eastAsia="Times New Roman" w:hAnsi="Times New Roman" w:cs="Times New Roman"/>
+          <w:color w:val="000000"/>
+          <w:spacing w:val="-1"/>
+          <w:sz w:val="24"/>
+          <w:szCs w:val="24"/>
+        </w:rPr>
+        <w:t>a</w:t>
+      </w:r>
+      <w:r>
+        <w:rPr>
+          <w:rFonts w:ascii="Times New Roman" w:eastAsia="Times New Roman" w:hAnsi="Times New Roman" w:cs="Times New Roman"/>
+          <w:color w:val="000000"/>
+          <w:sz w:val="24"/>
+          <w:szCs w:val="24"/>
+        </w:rPr>
+        <w:t>l</w:t>
+      </w:r>
+      <w:r>
+        <w:rPr>
+          <w:rFonts w:ascii="Times New Roman" w:eastAsia="Times New Roman" w:hAnsi="Times New Roman" w:cs="Times New Roman"/>
+          <w:color w:val="000000"/>
+          <w:spacing w:val="1"/>
+          <w:sz w:val="24"/>
+          <w:szCs w:val="24"/>
+        </w:rPr>
+        <w:t>t</w:t>
+      </w:r>
+      <w:r>
+        <w:rPr>
+          <w:rFonts w:ascii="Times New Roman" w:eastAsia="Times New Roman" w:hAnsi="Times New Roman" w:cs="Times New Roman"/>
+          <w:color w:val="000000"/>
+          <w:sz w:val="24"/>
+          <w:szCs w:val="24"/>
+        </w:rPr>
+        <w:t>h clinici</w:t>
+      </w:r>
+      <w:r>
+        <w:rPr>
+          <w:rFonts w:ascii="Times New Roman" w:eastAsia="Times New Roman" w:hAnsi="Times New Roman" w:cs="Times New Roman"/>
+          <w:color w:val="000000"/>
+          <w:spacing w:val="1"/>
+          <w:sz w:val="24"/>
+          <w:szCs w:val="24"/>
+        </w:rPr>
+        <w:t>a</w:t>
+      </w:r>
+      <w:r>
+        <w:rPr>
+          <w:rFonts w:ascii="Times New Roman" w:eastAsia="Times New Roman" w:hAnsi="Times New Roman" w:cs="Times New Roman"/>
+          <w:color w:val="000000"/>
+          <w:sz w:val="24"/>
+          <w:szCs w:val="24"/>
+        </w:rPr>
+        <w:t>n. Ref</w:t>
+      </w:r>
+      <w:r>
+        <w:rPr>
+          <w:rFonts w:ascii="Times New Roman" w:eastAsia="Times New Roman" w:hAnsi="Times New Roman" w:cs="Times New Roman"/>
+          <w:color w:val="000000"/>
+          <w:spacing w:val="-1"/>
+          <w:sz w:val="24"/>
+          <w:szCs w:val="24"/>
+        </w:rPr>
+        <w:t>e</w:t>
+      </w:r>
+      <w:r>
+        <w:rPr>
+          <w:rFonts w:ascii="Times New Roman" w:eastAsia="Times New Roman" w:hAnsi="Times New Roman" w:cs="Times New Roman"/>
+          <w:color w:val="000000"/>
+          <w:sz w:val="24"/>
+          <w:szCs w:val="24"/>
+        </w:rPr>
+        <w:t>rral</w:t>
+      </w:r>
+      <w:r>
+        <w:rPr>
+          <w:rFonts w:ascii="Times New Roman" w:eastAsia="Times New Roman" w:hAnsi="Times New Roman" w:cs="Times New Roman"/>
+          <w:color w:val="000000"/>
+          <w:w w:val="99"/>
+          <w:sz w:val="24"/>
+          <w:szCs w:val="24"/>
+        </w:rPr>
+        <w:t>s</w:t>
+      </w:r>
+      <w:r>
+        <w:rPr>
+          <w:rFonts w:ascii="Times New Roman" w:eastAsia="Times New Roman" w:hAnsi="Times New Roman" w:cs="Times New Roman"/>
+          <w:color w:val="000000"/>
+          <w:sz w:val="24"/>
+          <w:szCs w:val="24"/>
+        </w:rPr>
+        <w:t xml:space="preserve"> to mental h</w:t>
+      </w:r>
+      <w:r>
+        <w:rPr>
+          <w:rFonts w:ascii="Times New Roman" w:eastAsia="Times New Roman" w:hAnsi="Times New Roman" w:cs="Times New Roman"/>
+          <w:color w:val="000000"/>
+          <w:spacing w:val="2"/>
+          <w:sz w:val="24"/>
+          <w:szCs w:val="24"/>
+        </w:rPr>
+        <w:t>e</w:t>
+      </w:r>
+      <w:r>
+        <w:rPr>
+          <w:rFonts w:ascii="Times New Roman" w:eastAsia="Times New Roman" w:hAnsi="Times New Roman" w:cs="Times New Roman"/>
+          <w:color w:val="000000"/>
+          <w:sz w:val="24"/>
+          <w:szCs w:val="24"/>
+        </w:rPr>
+        <w:t xml:space="preserve">alth or </w:t>
+      </w:r>
+      <w:r>
+        <w:rPr>
+          <w:rFonts w:ascii="Times New Roman" w:eastAsia="Times New Roman" w:hAnsi="Times New Roman" w:cs="Times New Roman"/>
+          <w:color w:val="000000"/>
+          <w:w w:val="99"/>
+          <w:sz w:val="24"/>
+          <w:szCs w:val="24"/>
+        </w:rPr>
+        <w:t>s</w:t>
+      </w:r>
+      <w:r>
+        <w:rPr>
+          <w:rFonts w:ascii="Times New Roman" w:eastAsia="Times New Roman" w:hAnsi="Times New Roman" w:cs="Times New Roman"/>
+          <w:color w:val="000000"/>
+          <w:sz w:val="24"/>
+          <w:szCs w:val="24"/>
+        </w:rPr>
+        <w:t>ub</w:t>
+      </w:r>
+      <w:r>
+        <w:rPr>
+          <w:rFonts w:ascii="Times New Roman" w:eastAsia="Times New Roman" w:hAnsi="Times New Roman" w:cs="Times New Roman"/>
+          <w:color w:val="000000"/>
+          <w:w w:val="99"/>
+          <w:sz w:val="24"/>
+          <w:szCs w:val="24"/>
+        </w:rPr>
+        <w:t>s</w:t>
+      </w:r>
+      <w:r>
+        <w:rPr>
+          <w:rFonts w:ascii="Times New Roman" w:eastAsia="Times New Roman" w:hAnsi="Times New Roman" w:cs="Times New Roman"/>
+          <w:color w:val="000000"/>
+          <w:sz w:val="24"/>
+          <w:szCs w:val="24"/>
+        </w:rPr>
+        <w:t>tance mi</w:t>
+      </w:r>
+      <w:r>
+        <w:rPr>
+          <w:rFonts w:ascii="Times New Roman" w:eastAsia="Times New Roman" w:hAnsi="Times New Roman" w:cs="Times New Roman"/>
+          <w:color w:val="000000"/>
+          <w:w w:val="99"/>
+          <w:sz w:val="24"/>
+          <w:szCs w:val="24"/>
+        </w:rPr>
+        <w:t>s</w:t>
+      </w:r>
+      <w:r>
+        <w:rPr>
+          <w:rFonts w:ascii="Times New Roman" w:eastAsia="Times New Roman" w:hAnsi="Times New Roman" w:cs="Times New Roman"/>
+          <w:color w:val="000000"/>
+          <w:sz w:val="24"/>
+          <w:szCs w:val="24"/>
+        </w:rPr>
+        <w:t>u</w:t>
+      </w:r>
+      <w:r>
+        <w:rPr>
+          <w:rFonts w:ascii="Times New Roman" w:eastAsia="Times New Roman" w:hAnsi="Times New Roman" w:cs="Times New Roman"/>
+          <w:color w:val="000000"/>
+          <w:w w:val="99"/>
+          <w:sz w:val="24"/>
+          <w:szCs w:val="24"/>
+        </w:rPr>
+        <w:t>s</w:t>
+      </w:r>
+      <w:r>
+        <w:rPr>
+          <w:rFonts w:ascii="Times New Roman" w:eastAsia="Times New Roman" w:hAnsi="Times New Roman" w:cs="Times New Roman"/>
+          <w:color w:val="000000"/>
+          <w:sz w:val="24"/>
+          <w:szCs w:val="24"/>
+        </w:rPr>
+        <w:t>e tre</w:t>
+      </w:r>
+      <w:r>
+        <w:rPr>
+          <w:rFonts w:ascii="Times New Roman" w:eastAsia="Times New Roman" w:hAnsi="Times New Roman" w:cs="Times New Roman"/>
+          <w:color w:val="000000"/>
+          <w:spacing w:val="-1"/>
+          <w:sz w:val="24"/>
+          <w:szCs w:val="24"/>
+        </w:rPr>
+        <w:t>a</w:t>
+      </w:r>
+      <w:r>
+        <w:rPr>
+          <w:rFonts w:ascii="Times New Roman" w:eastAsia="Times New Roman" w:hAnsi="Times New Roman" w:cs="Times New Roman"/>
+          <w:color w:val="000000"/>
+          <w:sz w:val="24"/>
+          <w:szCs w:val="24"/>
+        </w:rPr>
+        <w:t>tment, and a</w:t>
+      </w:r>
+      <w:r>
+        <w:rPr>
+          <w:rFonts w:ascii="Times New Roman" w:eastAsia="Times New Roman" w:hAnsi="Times New Roman" w:cs="Times New Roman"/>
+          <w:color w:val="000000"/>
+          <w:w w:val="99"/>
+          <w:sz w:val="24"/>
+          <w:szCs w:val="24"/>
+        </w:rPr>
+        <w:t>s</w:t>
+      </w:r>
+      <w:r>
+        <w:rPr>
+          <w:rFonts w:ascii="Times New Roman" w:eastAsia="Times New Roman" w:hAnsi="Times New Roman" w:cs="Times New Roman"/>
+          <w:color w:val="000000"/>
+          <w:spacing w:val="1"/>
+          <w:w w:val="99"/>
+          <w:sz w:val="24"/>
+          <w:szCs w:val="24"/>
+        </w:rPr>
+        <w:t>s</w:t>
+      </w:r>
+      <w:r>
+        <w:rPr>
+          <w:rFonts w:ascii="Times New Roman" w:eastAsia="Times New Roman" w:hAnsi="Times New Roman" w:cs="Times New Roman"/>
+          <w:color w:val="000000"/>
+          <w:sz w:val="24"/>
+          <w:szCs w:val="24"/>
+        </w:rPr>
+        <w:t>i</w:t>
+      </w:r>
+      <w:r>
+        <w:rPr>
+          <w:rFonts w:ascii="Times New Roman" w:eastAsia="Times New Roman" w:hAnsi="Times New Roman" w:cs="Times New Roman"/>
+          <w:color w:val="000000"/>
+          <w:w w:val="99"/>
+          <w:sz w:val="24"/>
+          <w:szCs w:val="24"/>
+        </w:rPr>
+        <w:t>s</w:t>
+      </w:r>
+      <w:r>
+        <w:rPr>
+          <w:rFonts w:ascii="Times New Roman" w:eastAsia="Times New Roman" w:hAnsi="Times New Roman" w:cs="Times New Roman"/>
+          <w:color w:val="000000"/>
+          <w:spacing w:val="1"/>
+          <w:sz w:val="24"/>
+          <w:szCs w:val="24"/>
+        </w:rPr>
+        <w:t>t</w:t>
+      </w:r>
+      <w:r>
+        <w:rPr>
+          <w:rFonts w:ascii="Times New Roman" w:eastAsia="Times New Roman" w:hAnsi="Times New Roman" w:cs="Times New Roman"/>
+          <w:color w:val="000000"/>
+          <w:sz w:val="24"/>
+          <w:szCs w:val="24"/>
+        </w:rPr>
+        <w:t>ance in unde</w:t>
+      </w:r>
+      <w:r>
+        <w:rPr>
+          <w:rFonts w:ascii="Times New Roman" w:eastAsia="Times New Roman" w:hAnsi="Times New Roman" w:cs="Times New Roman"/>
+          <w:color w:val="000000"/>
+          <w:spacing w:val="-1"/>
+          <w:sz w:val="24"/>
+          <w:szCs w:val="24"/>
+        </w:rPr>
+        <w:t>r</w:t>
+      </w:r>
+      <w:r>
+        <w:rPr>
+          <w:rFonts w:ascii="Times New Roman" w:eastAsia="Times New Roman" w:hAnsi="Times New Roman" w:cs="Times New Roman"/>
+          <w:color w:val="000000"/>
+          <w:w w:val="99"/>
+          <w:sz w:val="24"/>
+          <w:szCs w:val="24"/>
+        </w:rPr>
+        <w:t>s</w:t>
+      </w:r>
+      <w:r>
+        <w:rPr>
+          <w:rFonts w:ascii="Times New Roman" w:eastAsia="Times New Roman" w:hAnsi="Times New Roman" w:cs="Times New Roman"/>
+          <w:color w:val="000000"/>
+          <w:sz w:val="24"/>
+          <w:szCs w:val="24"/>
+        </w:rPr>
+        <w:t>tanding</w:t>
+      </w:r>
+      <w:r>
+        <w:rPr>
+          <w:rFonts w:ascii="Times New Roman" w:eastAsia="Times New Roman" w:hAnsi="Times New Roman" w:cs="Times New Roman"/>
+          <w:color w:val="000000"/>
+          <w:spacing w:val="2"/>
+          <w:sz w:val="24"/>
+          <w:szCs w:val="24"/>
+        </w:rPr>
+        <w:t xml:space="preserve"> </w:t>
+      </w:r>
+      <w:r>
+        <w:rPr>
+          <w:rFonts w:ascii="Times New Roman" w:eastAsia="Times New Roman" w:hAnsi="Times New Roman" w:cs="Times New Roman"/>
+          <w:color w:val="000000"/>
+          <w:sz w:val="24"/>
+          <w:szCs w:val="24"/>
+        </w:rPr>
+        <w:t>how to af</w:t>
+      </w:r>
+      <w:r>
+        <w:rPr>
+          <w:rFonts w:ascii="Times New Roman" w:eastAsia="Times New Roman" w:hAnsi="Times New Roman" w:cs="Times New Roman"/>
+          <w:color w:val="000000"/>
+          <w:spacing w:val="-1"/>
+          <w:sz w:val="24"/>
+          <w:szCs w:val="24"/>
+        </w:rPr>
+        <w:t>f</w:t>
+      </w:r>
+      <w:r>
+        <w:rPr>
+          <w:rFonts w:ascii="Times New Roman" w:eastAsia="Times New Roman" w:hAnsi="Times New Roman" w:cs="Times New Roman"/>
+          <w:color w:val="000000"/>
+          <w:sz w:val="24"/>
+          <w:szCs w:val="24"/>
+        </w:rPr>
+        <w:t>ord</w:t>
+      </w:r>
+      <w:r>
+        <w:rPr>
+          <w:rFonts w:ascii="Times New Roman" w:eastAsia="Times New Roman" w:hAnsi="Times New Roman" w:cs="Times New Roman"/>
+          <w:color w:val="000000"/>
+          <w:spacing w:val="1"/>
+          <w:sz w:val="24"/>
+          <w:szCs w:val="24"/>
+        </w:rPr>
+        <w:t xml:space="preserve"> </w:t>
+      </w:r>
+      <w:r>
+        <w:rPr>
+          <w:rFonts w:ascii="Times New Roman" w:eastAsia="Times New Roman" w:hAnsi="Times New Roman" w:cs="Times New Roman"/>
+          <w:color w:val="000000"/>
+          <w:sz w:val="24"/>
+          <w:szCs w:val="24"/>
+        </w:rPr>
+        <w:t>additional treatment (</w:t>
+      </w:r>
+      <w:r>
+        <w:rPr>
+          <w:rFonts w:ascii="Times New Roman" w:eastAsia="Times New Roman" w:hAnsi="Times New Roman" w:cs="Times New Roman"/>
+          <w:color w:val="000000"/>
+          <w:w w:val="99"/>
+          <w:sz w:val="24"/>
+          <w:szCs w:val="24"/>
+        </w:rPr>
+        <w:t>w</w:t>
+      </w:r>
+      <w:r>
+        <w:rPr>
+          <w:rFonts w:ascii="Times New Roman" w:eastAsia="Times New Roman" w:hAnsi="Times New Roman" w:cs="Times New Roman"/>
+          <w:color w:val="000000"/>
+          <w:sz w:val="24"/>
+          <w:szCs w:val="24"/>
+        </w:rPr>
+        <w:t>ith o</w:t>
+      </w:r>
+      <w:r>
+        <w:rPr>
+          <w:rFonts w:ascii="Times New Roman" w:eastAsia="Times New Roman" w:hAnsi="Times New Roman" w:cs="Times New Roman"/>
+          <w:color w:val="000000"/>
+          <w:w w:val="99"/>
+          <w:sz w:val="24"/>
+          <w:szCs w:val="24"/>
+        </w:rPr>
+        <w:t>r</w:t>
+      </w:r>
+      <w:r>
+        <w:rPr>
+          <w:rFonts w:ascii="Times New Roman" w:eastAsia="Times New Roman" w:hAnsi="Times New Roman" w:cs="Times New Roman"/>
+          <w:color w:val="000000"/>
+          <w:sz w:val="24"/>
+          <w:szCs w:val="24"/>
+        </w:rPr>
+        <w:t xml:space="preserve"> without</w:t>
+      </w:r>
+      <w:r>
+        <w:rPr>
+          <w:rFonts w:ascii="Times New Roman" w:eastAsia="Times New Roman" w:hAnsi="Times New Roman" w:cs="Times New Roman"/>
+          <w:color w:val="000000"/>
+          <w:spacing w:val="1"/>
+          <w:sz w:val="24"/>
+          <w:szCs w:val="24"/>
+        </w:rPr>
+        <w:t xml:space="preserve"> </w:t>
+      </w:r>
+      <w:r>
+        <w:rPr>
+          <w:rFonts w:ascii="Times New Roman" w:eastAsia="Times New Roman" w:hAnsi="Times New Roman" w:cs="Times New Roman"/>
+          <w:color w:val="000000"/>
+          <w:sz w:val="24"/>
+          <w:szCs w:val="24"/>
+        </w:rPr>
+        <w:t>in</w:t>
+      </w:r>
+      <w:r>
+        <w:rPr>
+          <w:rFonts w:ascii="Times New Roman" w:eastAsia="Times New Roman" w:hAnsi="Times New Roman" w:cs="Times New Roman"/>
+          <w:color w:val="000000"/>
+          <w:w w:val="99"/>
+          <w:sz w:val="24"/>
+          <w:szCs w:val="24"/>
+        </w:rPr>
+        <w:t>s</w:t>
+      </w:r>
+      <w:r>
+        <w:rPr>
+          <w:rFonts w:ascii="Times New Roman" w:eastAsia="Times New Roman" w:hAnsi="Times New Roman" w:cs="Times New Roman"/>
+          <w:color w:val="000000"/>
+          <w:sz w:val="24"/>
+          <w:szCs w:val="24"/>
+        </w:rPr>
+        <w:t>uran</w:t>
+      </w:r>
+      <w:r>
+        <w:rPr>
+          <w:rFonts w:ascii="Times New Roman" w:eastAsia="Times New Roman" w:hAnsi="Times New Roman" w:cs="Times New Roman"/>
+          <w:color w:val="000000"/>
+          <w:spacing w:val="-1"/>
+          <w:sz w:val="24"/>
+          <w:szCs w:val="24"/>
+        </w:rPr>
+        <w:t>c</w:t>
+      </w:r>
+      <w:r>
+        <w:rPr>
+          <w:rFonts w:ascii="Times New Roman" w:eastAsia="Times New Roman" w:hAnsi="Times New Roman" w:cs="Times New Roman"/>
+          <w:color w:val="000000"/>
+          <w:sz w:val="24"/>
+          <w:szCs w:val="24"/>
+        </w:rPr>
+        <w:t>e!)</w:t>
+      </w:r>
+      <w:r>
+        <w:rPr>
+          <w:rFonts w:ascii="Times New Roman" w:eastAsia="Times New Roman" w:hAnsi="Times New Roman" w:cs="Times New Roman"/>
+          <w:color w:val="000000"/>
+          <w:spacing w:val="-1"/>
+          <w:sz w:val="24"/>
+          <w:szCs w:val="24"/>
+        </w:rPr>
+        <w:t xml:space="preserve"> </w:t>
+      </w:r>
+      <w:r>
+        <w:rPr>
+          <w:rFonts w:ascii="Times New Roman" w:eastAsia="Times New Roman" w:hAnsi="Times New Roman" w:cs="Times New Roman"/>
+          <w:color w:val="000000"/>
+          <w:spacing w:val="1"/>
+          <w:sz w:val="24"/>
+          <w:szCs w:val="24"/>
+        </w:rPr>
+        <w:t>o</w:t>
+      </w:r>
+      <w:r>
+        <w:rPr>
+          <w:rFonts w:ascii="Times New Roman" w:eastAsia="Times New Roman" w:hAnsi="Times New Roman" w:cs="Times New Roman"/>
+          <w:color w:val="000000"/>
+          <w:sz w:val="24"/>
+          <w:szCs w:val="24"/>
+        </w:rPr>
+        <w:t xml:space="preserve">r </w:t>
+      </w:r>
+      <w:r>
+        <w:rPr>
+          <w:rFonts w:ascii="Times New Roman" w:eastAsia="Times New Roman" w:hAnsi="Times New Roman" w:cs="Times New Roman"/>
+          <w:color w:val="000000"/>
+          <w:spacing w:val="-1"/>
+          <w:sz w:val="24"/>
+          <w:szCs w:val="24"/>
+        </w:rPr>
+        <w:t>f</w:t>
+      </w:r>
+      <w:r>
+        <w:rPr>
+          <w:rFonts w:ascii="Times New Roman" w:eastAsia="Times New Roman" w:hAnsi="Times New Roman" w:cs="Times New Roman"/>
+          <w:color w:val="000000"/>
+          <w:spacing w:val="2"/>
+          <w:sz w:val="24"/>
+          <w:szCs w:val="24"/>
+        </w:rPr>
+        <w:t>i</w:t>
+      </w:r>
+      <w:r>
+        <w:rPr>
+          <w:rFonts w:ascii="Times New Roman" w:eastAsia="Times New Roman" w:hAnsi="Times New Roman" w:cs="Times New Roman"/>
+          <w:color w:val="000000"/>
+          <w:sz w:val="24"/>
+          <w:szCs w:val="24"/>
+        </w:rPr>
+        <w:t>nd fr</w:t>
+      </w:r>
+      <w:r>
+        <w:rPr>
+          <w:rFonts w:ascii="Times New Roman" w:eastAsia="Times New Roman" w:hAnsi="Times New Roman" w:cs="Times New Roman"/>
+          <w:color w:val="000000"/>
+          <w:spacing w:val="-1"/>
+          <w:sz w:val="24"/>
+          <w:szCs w:val="24"/>
+        </w:rPr>
+        <w:t>e</w:t>
+      </w:r>
+      <w:r>
+        <w:rPr>
+          <w:rFonts w:ascii="Times New Roman" w:eastAsia="Times New Roman" w:hAnsi="Times New Roman" w:cs="Times New Roman"/>
+          <w:color w:val="000000"/>
+          <w:sz w:val="24"/>
+          <w:szCs w:val="24"/>
+        </w:rPr>
+        <w:t>e</w:t>
+      </w:r>
+      <w:r>
+        <w:rPr>
+          <w:rFonts w:ascii="Times New Roman" w:eastAsia="Times New Roman" w:hAnsi="Times New Roman" w:cs="Times New Roman"/>
+          <w:color w:val="000000"/>
+          <w:spacing w:val="-1"/>
+          <w:sz w:val="24"/>
+          <w:szCs w:val="24"/>
+        </w:rPr>
+        <w:t xml:space="preserve"> </w:t>
+      </w:r>
+      <w:r>
+        <w:rPr>
+          <w:rFonts w:ascii="Times New Roman" w:eastAsia="Times New Roman" w:hAnsi="Times New Roman" w:cs="Times New Roman"/>
+          <w:color w:val="000000"/>
+          <w:spacing w:val="2"/>
+          <w:w w:val="99"/>
+          <w:sz w:val="24"/>
+          <w:szCs w:val="24"/>
+        </w:rPr>
+        <w:t>s</w:t>
+      </w:r>
+      <w:r>
+        <w:rPr>
+          <w:rFonts w:ascii="Times New Roman" w:eastAsia="Times New Roman" w:hAnsi="Times New Roman" w:cs="Times New Roman"/>
+          <w:color w:val="000000"/>
+          <w:sz w:val="24"/>
+          <w:szCs w:val="24"/>
+        </w:rPr>
+        <w:t>ervice</w:t>
+      </w:r>
+      <w:r>
+        <w:rPr>
+          <w:rFonts w:ascii="Times New Roman" w:eastAsia="Times New Roman" w:hAnsi="Times New Roman" w:cs="Times New Roman"/>
+          <w:color w:val="000000"/>
+          <w:w w:val="99"/>
+          <w:sz w:val="24"/>
+          <w:szCs w:val="24"/>
+        </w:rPr>
+        <w:t>s</w:t>
+      </w:r>
+      <w:r>
+        <w:rPr>
+          <w:rFonts w:ascii="Times New Roman" w:eastAsia="Times New Roman" w:hAnsi="Times New Roman" w:cs="Times New Roman"/>
+          <w:color w:val="000000"/>
+          <w:sz w:val="24"/>
+          <w:szCs w:val="24"/>
+        </w:rPr>
+        <w:t xml:space="preserve">. </w:t>
+      </w:r>
+      <w:r>
+        <w:rPr>
+          <w:rFonts w:ascii="Times New Roman" w:eastAsia="Times New Roman" w:hAnsi="Times New Roman" w:cs="Times New Roman"/>
+          <w:color w:val="000000"/>
+          <w:spacing w:val="-1"/>
           <w:w w:val="99"/>
           <w:sz w:val="24"/>
           <w:szCs w:val="24"/>
@@ -35519,83 +35980,150 @@
           <w:sz w:val="24"/>
           <w:szCs w:val="24"/>
         </w:rPr>
-        <w:t>ree confident</w:t>
-      </w:r>
-      <w:r>
-        <w:rPr>
-          <w:rFonts w:ascii="Times New Roman" w:eastAsia="Times New Roman" w:hAnsi="Times New Roman" w:cs="Times New Roman"/>
-          <w:color w:val="000000"/>
-          <w:spacing w:val="1"/>
-          <w:sz w:val="24"/>
-          <w:szCs w:val="24"/>
-        </w:rPr>
-        <w:t>ia</w:t>
-      </w:r>
-      <w:r>
-        <w:rPr>
-          <w:rFonts w:ascii="Times New Roman" w:eastAsia="Times New Roman" w:hAnsi="Times New Roman" w:cs="Times New Roman"/>
-          <w:color w:val="000000"/>
-          <w:sz w:val="24"/>
-          <w:szCs w:val="24"/>
-        </w:rPr>
-        <w:t xml:space="preserve">l </w:t>
-      </w:r>
-      <w:r>
-        <w:rPr>
-          <w:rFonts w:ascii="Times New Roman" w:eastAsia="Times New Roman" w:hAnsi="Times New Roman" w:cs="Times New Roman"/>
-          <w:color w:val="000000"/>
-          <w:w w:val="99"/>
-          <w:sz w:val="24"/>
-          <w:szCs w:val="24"/>
-        </w:rPr>
-        <w:t>s</w:t>
-      </w:r>
-      <w:r>
-        <w:rPr>
-          <w:rFonts w:ascii="Times New Roman" w:eastAsia="Times New Roman" w:hAnsi="Times New Roman" w:cs="Times New Roman"/>
-          <w:color w:val="000000"/>
-          <w:sz w:val="24"/>
-          <w:szCs w:val="24"/>
-        </w:rPr>
-        <w:t>cr</w:t>
-      </w:r>
-      <w:r>
-        <w:rPr>
-          <w:rFonts w:ascii="Times New Roman" w:eastAsia="Times New Roman" w:hAnsi="Times New Roman" w:cs="Times New Roman"/>
-          <w:color w:val="000000"/>
-          <w:spacing w:val="-1"/>
-          <w:sz w:val="24"/>
-          <w:szCs w:val="24"/>
-        </w:rPr>
-        <w:t>ee</w:t>
-      </w:r>
-      <w:r>
-        <w:rPr>
-          <w:rFonts w:ascii="Times New Roman" w:eastAsia="Times New Roman" w:hAnsi="Times New Roman" w:cs="Times New Roman"/>
-          <w:color w:val="000000"/>
-          <w:sz w:val="24"/>
-          <w:szCs w:val="24"/>
-        </w:rPr>
-        <w:t>ning &amp; con</w:t>
-      </w:r>
-      <w:r>
-        <w:rPr>
-          <w:rFonts w:ascii="Times New Roman" w:eastAsia="Times New Roman" w:hAnsi="Times New Roman" w:cs="Times New Roman"/>
-          <w:color w:val="000000"/>
-          <w:w w:val="99"/>
-          <w:sz w:val="24"/>
-          <w:szCs w:val="24"/>
-        </w:rPr>
-        <w:t>s</w:t>
-      </w:r>
-      <w:r>
-        <w:rPr>
-          <w:rFonts w:ascii="Times New Roman" w:eastAsia="Times New Roman" w:hAnsi="Times New Roman" w:cs="Times New Roman"/>
-          <w:color w:val="000000"/>
-          <w:sz w:val="24"/>
-          <w:szCs w:val="24"/>
-        </w:rPr>
-        <w:t>ultation with a lic</w:t>
+        <w:t>ir</w:t>
+      </w:r>
+      <w:r>
+        <w:rPr>
+          <w:rFonts w:ascii="Times New Roman" w:eastAsia="Times New Roman" w:hAnsi="Times New Roman" w:cs="Times New Roman"/>
+          <w:color w:val="000000"/>
+          <w:w w:val="99"/>
+          <w:sz w:val="24"/>
+          <w:szCs w:val="24"/>
+        </w:rPr>
+        <w:t>s</w:t>
+      </w:r>
+      <w:r>
+        <w:rPr>
+          <w:rFonts w:ascii="Times New Roman" w:eastAsia="Times New Roman" w:hAnsi="Times New Roman" w:cs="Times New Roman"/>
+          <w:color w:val="000000"/>
+          <w:sz w:val="24"/>
+          <w:szCs w:val="24"/>
+        </w:rPr>
+        <w:t xml:space="preserve">t </w:t>
+      </w:r>
+      <w:r>
+        <w:rPr>
+          <w:rFonts w:ascii="Times New Roman" w:eastAsia="Times New Roman" w:hAnsi="Times New Roman" w:cs="Times New Roman"/>
+          <w:color w:val="000000"/>
+          <w:w w:val="99"/>
+          <w:sz w:val="24"/>
+          <w:szCs w:val="24"/>
+        </w:rPr>
+        <w:t>s</w:t>
+      </w:r>
+      <w:r>
+        <w:rPr>
+          <w:rFonts w:ascii="Times New Roman" w:eastAsia="Times New Roman" w:hAnsi="Times New Roman" w:cs="Times New Roman"/>
+          <w:color w:val="000000"/>
+          <w:spacing w:val="1"/>
+          <w:sz w:val="24"/>
+          <w:szCs w:val="24"/>
+        </w:rPr>
+        <w:t>te</w:t>
+      </w:r>
+      <w:r>
+        <w:rPr>
+          <w:rFonts w:ascii="Times New Roman" w:eastAsia="Times New Roman" w:hAnsi="Times New Roman" w:cs="Times New Roman"/>
+          <w:color w:val="000000"/>
+          <w:sz w:val="24"/>
+          <w:szCs w:val="24"/>
+        </w:rPr>
+        <w:t>p i</w:t>
+      </w:r>
+      <w:r>
+        <w:rPr>
+          <w:rFonts w:ascii="Times New Roman" w:eastAsia="Times New Roman" w:hAnsi="Times New Roman" w:cs="Times New Roman"/>
+          <w:color w:val="000000"/>
+          <w:w w:val="99"/>
+          <w:sz w:val="24"/>
+          <w:szCs w:val="24"/>
+        </w:rPr>
+        <w:t>s</w:t>
+      </w:r>
+      <w:r>
+        <w:rPr>
+          <w:rFonts w:ascii="Times New Roman" w:eastAsia="Times New Roman" w:hAnsi="Times New Roman" w:cs="Times New Roman"/>
+          <w:color w:val="000000"/>
+          <w:sz w:val="24"/>
+          <w:szCs w:val="24"/>
+        </w:rPr>
+        <w:t xml:space="preserve"> </w:t>
+      </w:r>
+      <w:r>
+        <w:rPr>
+          <w:rFonts w:ascii="Times New Roman" w:eastAsia="Times New Roman" w:hAnsi="Times New Roman" w:cs="Times New Roman"/>
+          <w:color w:val="000000"/>
+          <w:spacing w:val="1"/>
+          <w:sz w:val="24"/>
+          <w:szCs w:val="24"/>
+        </w:rPr>
+        <w:t>t</w:t>
+      </w:r>
+      <w:r>
+        <w:rPr>
+          <w:rFonts w:ascii="Times New Roman" w:eastAsia="Times New Roman" w:hAnsi="Times New Roman" w:cs="Times New Roman"/>
+          <w:color w:val="000000"/>
+          <w:sz w:val="24"/>
+          <w:szCs w:val="24"/>
+        </w:rPr>
+        <w:t xml:space="preserve">o fill out </w:t>
+      </w:r>
+      <w:r>
+        <w:rPr>
+          <w:rFonts w:ascii="Times New Roman" w:eastAsia="Times New Roman" w:hAnsi="Times New Roman" w:cs="Times New Roman"/>
+          <w:color w:val="000000"/>
+          <w:spacing w:val="1"/>
+          <w:sz w:val="24"/>
+          <w:szCs w:val="24"/>
+        </w:rPr>
+        <w:t>t</w:t>
+      </w:r>
+      <w:r>
+        <w:rPr>
+          <w:rFonts w:ascii="Times New Roman" w:eastAsia="Times New Roman" w:hAnsi="Times New Roman" w:cs="Times New Roman"/>
+          <w:color w:val="000000"/>
+          <w:sz w:val="24"/>
+          <w:szCs w:val="24"/>
+        </w:rPr>
+        <w:t>he fo</w:t>
+      </w:r>
+      <w:r>
+        <w:rPr>
+          <w:rFonts w:ascii="Times New Roman" w:eastAsia="Times New Roman" w:hAnsi="Times New Roman" w:cs="Times New Roman"/>
+          <w:color w:val="000000"/>
+          <w:spacing w:val="-2"/>
+          <w:sz w:val="24"/>
+          <w:szCs w:val="24"/>
+        </w:rPr>
+        <w:t>r</w:t>
+      </w:r>
+      <w:r>
+        <w:rPr>
+          <w:rFonts w:ascii="Times New Roman" w:eastAsia="Times New Roman" w:hAnsi="Times New Roman" w:cs="Times New Roman"/>
+          <w:color w:val="000000"/>
+          <w:sz w:val="24"/>
+          <w:szCs w:val="24"/>
+        </w:rPr>
+        <w:t>m to</w:t>
+      </w:r>
+      <w:r>
+        <w:rPr>
+          <w:rFonts w:ascii="Times New Roman" w:eastAsia="Times New Roman" w:hAnsi="Times New Roman" w:cs="Times New Roman"/>
+          <w:color w:val="000000"/>
+          <w:spacing w:val="-1"/>
+          <w:sz w:val="24"/>
+          <w:szCs w:val="24"/>
+        </w:rPr>
+        <w:t xml:space="preserve"> </w:t>
+      </w:r>
+      <w:r>
+        <w:rPr>
+          <w:rFonts w:ascii="Times New Roman" w:eastAsia="Times New Roman" w:hAnsi="Times New Roman" w:cs="Times New Roman"/>
+          <w:color w:val="000000"/>
+          <w:sz w:val="24"/>
+          <w:szCs w:val="24"/>
+        </w:rPr>
+        <w:t>d</w:t>
       </w:r>
       <w:r>
         <w:rPr>
@@ -35614,55 +36142,46 @@
           <w:sz w:val="24"/>
           <w:szCs w:val="24"/>
         </w:rPr>
-        <w:t>n</w:t>
-      </w:r>
-      <w:r>
-        <w:rPr>
-          <w:rFonts w:ascii="Times New Roman" w:eastAsia="Times New Roman" w:hAnsi="Times New Roman" w:cs="Times New Roman"/>
-          <w:color w:val="000000"/>
-          <w:w w:val="99"/>
-          <w:sz w:val="24"/>
-          <w:szCs w:val="24"/>
-        </w:rPr>
-        <w:t>s</w:t>
-      </w:r>
-      <w:r>
-        <w:rPr>
-          <w:rFonts w:ascii="Times New Roman" w:eastAsia="Times New Roman" w:hAnsi="Times New Roman" w:cs="Times New Roman"/>
-          <w:color w:val="000000"/>
-          <w:sz w:val="24"/>
-          <w:szCs w:val="24"/>
-        </w:rPr>
-        <w:t>ed mental</w:t>
-      </w:r>
-      <w:r>
-        <w:rPr>
-          <w:rFonts w:ascii="Times New Roman" w:eastAsia="Times New Roman" w:hAnsi="Times New Roman" w:cs="Times New Roman"/>
-          <w:color w:val="000000"/>
-          <w:spacing w:val="1"/>
-          <w:sz w:val="24"/>
-          <w:szCs w:val="24"/>
-        </w:rPr>
-        <w:t xml:space="preserve"> </w:t>
-      </w:r>
-      <w:r>
-        <w:rPr>
-          <w:rFonts w:ascii="Times New Roman" w:eastAsia="Times New Roman" w:hAnsi="Times New Roman" w:cs="Times New Roman"/>
-          <w:color w:val="000000"/>
-          <w:sz w:val="24"/>
-          <w:szCs w:val="24"/>
-        </w:rPr>
-        <w:t>he</w:t>
-      </w:r>
-      <w:r>
-        <w:rPr>
-          <w:rFonts w:ascii="Times New Roman" w:eastAsia="Times New Roman" w:hAnsi="Times New Roman" w:cs="Times New Roman"/>
-          <w:color w:val="000000"/>
-          <w:spacing w:val="-1"/>
-          <w:sz w:val="24"/>
-          <w:szCs w:val="24"/>
-        </w:rPr>
-        <w:t>a</w:t>
+        <w:t>termine whi</w:t>
+      </w:r>
+      <w:r>
+        <w:rPr>
+          <w:rFonts w:ascii="Times New Roman" w:eastAsia="Times New Roman" w:hAnsi="Times New Roman" w:cs="Times New Roman"/>
+          <w:color w:val="000000"/>
+          <w:spacing w:val="-1"/>
+          <w:sz w:val="24"/>
+          <w:szCs w:val="24"/>
+        </w:rPr>
+        <w:t>c</w:t>
+      </w:r>
+      <w:r>
+        <w:rPr>
+          <w:rFonts w:ascii="Times New Roman" w:eastAsia="Times New Roman" w:hAnsi="Times New Roman" w:cs="Times New Roman"/>
+          <w:color w:val="000000"/>
+          <w:sz w:val="24"/>
+          <w:szCs w:val="24"/>
+        </w:rPr>
+        <w:t>h coun</w:t>
+      </w:r>
+      <w:r>
+        <w:rPr>
+          <w:rFonts w:ascii="Times New Roman" w:eastAsia="Times New Roman" w:hAnsi="Times New Roman" w:cs="Times New Roman"/>
+          <w:color w:val="000000"/>
+          <w:w w:val="99"/>
+          <w:sz w:val="24"/>
+          <w:szCs w:val="24"/>
+        </w:rPr>
+        <w:t>s</w:t>
+      </w:r>
+      <w:r>
+        <w:rPr>
+          <w:rFonts w:ascii="Times New Roman" w:eastAsia="Times New Roman" w:hAnsi="Times New Roman" w:cs="Times New Roman"/>
+          <w:color w:val="000000"/>
+          <w:spacing w:val="-1"/>
+          <w:sz w:val="24"/>
+          <w:szCs w:val="24"/>
+        </w:rPr>
+        <w:t>e</w:t>
       </w:r>
       <w:r>
         <w:rPr>
@@ -35677,447 +36196,7 @@
         <w:rPr>
           <w:rFonts w:ascii="Times New Roman" w:eastAsia="Times New Roman" w:hAnsi="Times New Roman" w:cs="Times New Roman"/>
           <w:color w:val="000000"/>
-          <w:spacing w:val="1"/>
-          <w:sz w:val="24"/>
-          <w:szCs w:val="24"/>
-        </w:rPr>
-        <w:t>t</w:t>
-      </w:r>
-      <w:r>
-        <w:rPr>
-          <w:rFonts w:ascii="Times New Roman" w:eastAsia="Times New Roman" w:hAnsi="Times New Roman" w:cs="Times New Roman"/>
-          <w:color w:val="000000"/>
-          <w:sz w:val="24"/>
-          <w:szCs w:val="24"/>
-        </w:rPr>
-        <w:t>h clinici</w:t>
-      </w:r>
-      <w:r>
-        <w:rPr>
-          <w:rFonts w:ascii="Times New Roman" w:eastAsia="Times New Roman" w:hAnsi="Times New Roman" w:cs="Times New Roman"/>
-          <w:color w:val="000000"/>
-          <w:spacing w:val="1"/>
-          <w:sz w:val="24"/>
-          <w:szCs w:val="24"/>
-        </w:rPr>
-        <w:t>a</w:t>
-      </w:r>
-      <w:r>
-        <w:rPr>
-          <w:rFonts w:ascii="Times New Roman" w:eastAsia="Times New Roman" w:hAnsi="Times New Roman" w:cs="Times New Roman"/>
-          <w:color w:val="000000"/>
-          <w:sz w:val="24"/>
-          <w:szCs w:val="24"/>
-        </w:rPr>
-        <w:t>n. Ref</w:t>
-      </w:r>
-      <w:r>
-        <w:rPr>
-          <w:rFonts w:ascii="Times New Roman" w:eastAsia="Times New Roman" w:hAnsi="Times New Roman" w:cs="Times New Roman"/>
-          <w:color w:val="000000"/>
-          <w:spacing w:val="-1"/>
-          <w:sz w:val="24"/>
-          <w:szCs w:val="24"/>
-        </w:rPr>
-        <w:t>e</w:t>
-      </w:r>
-      <w:r>
-        <w:rPr>
-          <w:rFonts w:ascii="Times New Roman" w:eastAsia="Times New Roman" w:hAnsi="Times New Roman" w:cs="Times New Roman"/>
-          <w:color w:val="000000"/>
-          <w:sz w:val="24"/>
-          <w:szCs w:val="24"/>
-        </w:rPr>
-        <w:t>rral</w:t>
-      </w:r>
-      <w:r>
-        <w:rPr>
-          <w:rFonts w:ascii="Times New Roman" w:eastAsia="Times New Roman" w:hAnsi="Times New Roman" w:cs="Times New Roman"/>
-          <w:color w:val="000000"/>
-          <w:w w:val="99"/>
-          <w:sz w:val="24"/>
-          <w:szCs w:val="24"/>
-        </w:rPr>
-        <w:t>s</w:t>
-      </w:r>
-      <w:r>
-        <w:rPr>
-          <w:rFonts w:ascii="Times New Roman" w:eastAsia="Times New Roman" w:hAnsi="Times New Roman" w:cs="Times New Roman"/>
-          <w:color w:val="000000"/>
-          <w:sz w:val="24"/>
-          <w:szCs w:val="24"/>
-        </w:rPr>
-        <w:t xml:space="preserve"> to mental h</w:t>
-      </w:r>
-      <w:r>
-        <w:rPr>
-          <w:rFonts w:ascii="Times New Roman" w:eastAsia="Times New Roman" w:hAnsi="Times New Roman" w:cs="Times New Roman"/>
-          <w:color w:val="000000"/>
-          <w:spacing w:val="2"/>
-          <w:sz w:val="24"/>
-          <w:szCs w:val="24"/>
-        </w:rPr>
-        <w:t>e</w:t>
-      </w:r>
-      <w:r>
-        <w:rPr>
-          <w:rFonts w:ascii="Times New Roman" w:eastAsia="Times New Roman" w:hAnsi="Times New Roman" w:cs="Times New Roman"/>
-          <w:color w:val="000000"/>
-          <w:sz w:val="24"/>
-          <w:szCs w:val="24"/>
-        </w:rPr>
-        <w:t xml:space="preserve">alth or </w:t>
-      </w:r>
-      <w:r>
-        <w:rPr>
-          <w:rFonts w:ascii="Times New Roman" w:eastAsia="Times New Roman" w:hAnsi="Times New Roman" w:cs="Times New Roman"/>
-          <w:color w:val="000000"/>
-          <w:w w:val="99"/>
-          <w:sz w:val="24"/>
-          <w:szCs w:val="24"/>
-        </w:rPr>
-        <w:t>s</w:t>
-      </w:r>
-      <w:r>
-        <w:rPr>
-          <w:rFonts w:ascii="Times New Roman" w:eastAsia="Times New Roman" w:hAnsi="Times New Roman" w:cs="Times New Roman"/>
-          <w:color w:val="000000"/>
-          <w:sz w:val="24"/>
-          <w:szCs w:val="24"/>
-        </w:rPr>
-        <w:t>ub</w:t>
-      </w:r>
-      <w:r>
-        <w:rPr>
-          <w:rFonts w:ascii="Times New Roman" w:eastAsia="Times New Roman" w:hAnsi="Times New Roman" w:cs="Times New Roman"/>
-          <w:color w:val="000000"/>
-          <w:w w:val="99"/>
-          <w:sz w:val="24"/>
-          <w:szCs w:val="24"/>
-        </w:rPr>
-        <w:t>s</w:t>
-      </w:r>
-      <w:r>
-        <w:rPr>
-          <w:rFonts w:ascii="Times New Roman" w:eastAsia="Times New Roman" w:hAnsi="Times New Roman" w:cs="Times New Roman"/>
-          <w:color w:val="000000"/>
-          <w:sz w:val="24"/>
-          <w:szCs w:val="24"/>
-        </w:rPr>
-        <w:t>tance mi</w:t>
-      </w:r>
-      <w:r>
-        <w:rPr>
-          <w:rFonts w:ascii="Times New Roman" w:eastAsia="Times New Roman" w:hAnsi="Times New Roman" w:cs="Times New Roman"/>
-          <w:color w:val="000000"/>
-          <w:w w:val="99"/>
-          <w:sz w:val="24"/>
-          <w:szCs w:val="24"/>
-        </w:rPr>
-        <w:t>s</w:t>
-      </w:r>
-      <w:r>
-        <w:rPr>
-          <w:rFonts w:ascii="Times New Roman" w:eastAsia="Times New Roman" w:hAnsi="Times New Roman" w:cs="Times New Roman"/>
-          <w:color w:val="000000"/>
-          <w:sz w:val="24"/>
-          <w:szCs w:val="24"/>
-        </w:rPr>
-        <w:t>u</w:t>
-      </w:r>
-      <w:r>
-        <w:rPr>
-          <w:rFonts w:ascii="Times New Roman" w:eastAsia="Times New Roman" w:hAnsi="Times New Roman" w:cs="Times New Roman"/>
-          <w:color w:val="000000"/>
-          <w:w w:val="99"/>
-          <w:sz w:val="24"/>
-          <w:szCs w:val="24"/>
-        </w:rPr>
-        <w:t>s</w:t>
-      </w:r>
-      <w:r>
-        <w:rPr>
-          <w:rFonts w:ascii="Times New Roman" w:eastAsia="Times New Roman" w:hAnsi="Times New Roman" w:cs="Times New Roman"/>
-          <w:color w:val="000000"/>
-          <w:sz w:val="24"/>
-          <w:szCs w:val="24"/>
-        </w:rPr>
-        <w:t>e tre</w:t>
-      </w:r>
-      <w:r>
-        <w:rPr>
-          <w:rFonts w:ascii="Times New Roman" w:eastAsia="Times New Roman" w:hAnsi="Times New Roman" w:cs="Times New Roman"/>
-          <w:color w:val="000000"/>
-          <w:spacing w:val="-1"/>
-          <w:sz w:val="24"/>
-          <w:szCs w:val="24"/>
-        </w:rPr>
-        <w:t>a</w:t>
-      </w:r>
-      <w:r>
-        <w:rPr>
-          <w:rFonts w:ascii="Times New Roman" w:eastAsia="Times New Roman" w:hAnsi="Times New Roman" w:cs="Times New Roman"/>
-          <w:color w:val="000000"/>
-          <w:sz w:val="24"/>
-          <w:szCs w:val="24"/>
-        </w:rPr>
-        <w:t>tment, and a</w:t>
-      </w:r>
-      <w:r>
-        <w:rPr>
-          <w:rFonts w:ascii="Times New Roman" w:eastAsia="Times New Roman" w:hAnsi="Times New Roman" w:cs="Times New Roman"/>
-          <w:color w:val="000000"/>
-          <w:w w:val="99"/>
-          <w:sz w:val="24"/>
-          <w:szCs w:val="24"/>
-        </w:rPr>
-        <w:t>s</w:t>
-      </w:r>
-      <w:r>
-        <w:rPr>
-          <w:rFonts w:ascii="Times New Roman" w:eastAsia="Times New Roman" w:hAnsi="Times New Roman" w:cs="Times New Roman"/>
-          <w:color w:val="000000"/>
-          <w:spacing w:val="1"/>
-          <w:w w:val="99"/>
-          <w:sz w:val="24"/>
-          <w:szCs w:val="24"/>
-        </w:rPr>
-        <w:t>s</w:t>
-      </w:r>
-      <w:r>
-        <w:rPr>
-          <w:rFonts w:ascii="Times New Roman" w:eastAsia="Times New Roman" w:hAnsi="Times New Roman" w:cs="Times New Roman"/>
-          <w:color w:val="000000"/>
-          <w:sz w:val="24"/>
-          <w:szCs w:val="24"/>
-        </w:rPr>
-        <w:t>i</w:t>
-      </w:r>
-      <w:r>
-        <w:rPr>
-          <w:rFonts w:ascii="Times New Roman" w:eastAsia="Times New Roman" w:hAnsi="Times New Roman" w:cs="Times New Roman"/>
-          <w:color w:val="000000"/>
-          <w:w w:val="99"/>
-          <w:sz w:val="24"/>
-          <w:szCs w:val="24"/>
-        </w:rPr>
-        <w:t>s</w:t>
-      </w:r>
-      <w:r>
-        <w:rPr>
-          <w:rFonts w:ascii="Times New Roman" w:eastAsia="Times New Roman" w:hAnsi="Times New Roman" w:cs="Times New Roman"/>
-          <w:color w:val="000000"/>
-          <w:spacing w:val="1"/>
-          <w:sz w:val="24"/>
-          <w:szCs w:val="24"/>
-        </w:rPr>
-        <w:t>t</w:t>
-      </w:r>
-      <w:r>
-        <w:rPr>
-          <w:rFonts w:ascii="Times New Roman" w:eastAsia="Times New Roman" w:hAnsi="Times New Roman" w:cs="Times New Roman"/>
-          <w:color w:val="000000"/>
-          <w:sz w:val="24"/>
-          <w:szCs w:val="24"/>
-        </w:rPr>
-        <w:t>ance in unde</w:t>
-      </w:r>
-      <w:r>
-        <w:rPr>
-          <w:rFonts w:ascii="Times New Roman" w:eastAsia="Times New Roman" w:hAnsi="Times New Roman" w:cs="Times New Roman"/>
-          <w:color w:val="000000"/>
-          <w:spacing w:val="-1"/>
-          <w:sz w:val="24"/>
-          <w:szCs w:val="24"/>
-        </w:rPr>
-        <w:t>r</w:t>
-      </w:r>
-      <w:r>
-        <w:rPr>
-          <w:rFonts w:ascii="Times New Roman" w:eastAsia="Times New Roman" w:hAnsi="Times New Roman" w:cs="Times New Roman"/>
-          <w:color w:val="000000"/>
-          <w:w w:val="99"/>
-          <w:sz w:val="24"/>
-          <w:szCs w:val="24"/>
-        </w:rPr>
-        <w:t>s</w:t>
-      </w:r>
-      <w:r>
-        <w:rPr>
-          <w:rFonts w:ascii="Times New Roman" w:eastAsia="Times New Roman" w:hAnsi="Times New Roman" w:cs="Times New Roman"/>
-          <w:color w:val="000000"/>
-          <w:sz w:val="24"/>
-          <w:szCs w:val="24"/>
-        </w:rPr>
-        <w:t>tanding</w:t>
-      </w:r>
-      <w:r>
-        <w:rPr>
-          <w:rFonts w:ascii="Times New Roman" w:eastAsia="Times New Roman" w:hAnsi="Times New Roman" w:cs="Times New Roman"/>
-          <w:color w:val="000000"/>
-          <w:spacing w:val="2"/>
-          <w:sz w:val="24"/>
-          <w:szCs w:val="24"/>
-        </w:rPr>
-        <w:t xml:space="preserve"> </w:t>
-      </w:r>
-      <w:r>
-        <w:rPr>
-          <w:rFonts w:ascii="Times New Roman" w:eastAsia="Times New Roman" w:hAnsi="Times New Roman" w:cs="Times New Roman"/>
-          <w:color w:val="000000"/>
-          <w:sz w:val="24"/>
-          <w:szCs w:val="24"/>
-        </w:rPr>
-        <w:t>how to af</w:t>
-      </w:r>
-      <w:r>
-        <w:rPr>
-          <w:rFonts w:ascii="Times New Roman" w:eastAsia="Times New Roman" w:hAnsi="Times New Roman" w:cs="Times New Roman"/>
-          <w:color w:val="000000"/>
-          <w:spacing w:val="-1"/>
-          <w:sz w:val="24"/>
-          <w:szCs w:val="24"/>
-        </w:rPr>
-        <w:t>f</w:t>
-      </w:r>
-      <w:r>
-        <w:rPr>
-          <w:rFonts w:ascii="Times New Roman" w:eastAsia="Times New Roman" w:hAnsi="Times New Roman" w:cs="Times New Roman"/>
-          <w:color w:val="000000"/>
-          <w:sz w:val="24"/>
-          <w:szCs w:val="24"/>
-        </w:rPr>
-        <w:t>ord</w:t>
-      </w:r>
-      <w:r>
-        <w:rPr>
-          <w:rFonts w:ascii="Times New Roman" w:eastAsia="Times New Roman" w:hAnsi="Times New Roman" w:cs="Times New Roman"/>
-          <w:color w:val="000000"/>
-          <w:spacing w:val="1"/>
-          <w:sz w:val="24"/>
-          <w:szCs w:val="24"/>
-        </w:rPr>
-        <w:t xml:space="preserve"> </w:t>
-      </w:r>
-      <w:r>
-        <w:rPr>
-          <w:rFonts w:ascii="Times New Roman" w:eastAsia="Times New Roman" w:hAnsi="Times New Roman" w:cs="Times New Roman"/>
-          <w:color w:val="000000"/>
-          <w:sz w:val="24"/>
-          <w:szCs w:val="24"/>
-        </w:rPr>
-        <w:t>additional treatment (</w:t>
-      </w:r>
-      <w:r>
-        <w:rPr>
-          <w:rFonts w:ascii="Times New Roman" w:eastAsia="Times New Roman" w:hAnsi="Times New Roman" w:cs="Times New Roman"/>
-          <w:color w:val="000000"/>
-          <w:w w:val="99"/>
-          <w:sz w:val="24"/>
-          <w:szCs w:val="24"/>
-        </w:rPr>
-        <w:t>w</w:t>
-      </w:r>
-      <w:r>
-        <w:rPr>
-          <w:rFonts w:ascii="Times New Roman" w:eastAsia="Times New Roman" w:hAnsi="Times New Roman" w:cs="Times New Roman"/>
-          <w:color w:val="000000"/>
-          <w:sz w:val="24"/>
-          <w:szCs w:val="24"/>
-        </w:rPr>
-        <w:t>ith o</w:t>
-      </w:r>
-      <w:r>
-        <w:rPr>
-          <w:rFonts w:ascii="Times New Roman" w:eastAsia="Times New Roman" w:hAnsi="Times New Roman" w:cs="Times New Roman"/>
-          <w:color w:val="000000"/>
-          <w:w w:val="99"/>
-          <w:sz w:val="24"/>
-          <w:szCs w:val="24"/>
-        </w:rPr>
-        <w:t>r</w:t>
-      </w:r>
-      <w:r>
-        <w:rPr>
-          <w:rFonts w:ascii="Times New Roman" w:eastAsia="Times New Roman" w:hAnsi="Times New Roman" w:cs="Times New Roman"/>
-          <w:color w:val="000000"/>
-          <w:sz w:val="24"/>
-          <w:szCs w:val="24"/>
-        </w:rPr>
-        <w:t xml:space="preserve"> without</w:t>
-      </w:r>
-      <w:r>
-        <w:rPr>
-          <w:rFonts w:ascii="Times New Roman" w:eastAsia="Times New Roman" w:hAnsi="Times New Roman" w:cs="Times New Roman"/>
-          <w:color w:val="000000"/>
-          <w:spacing w:val="1"/>
-          <w:sz w:val="24"/>
-          <w:szCs w:val="24"/>
-        </w:rPr>
-        <w:t xml:space="preserve"> </w:t>
-      </w:r>
-      <w:r>
-        <w:rPr>
-          <w:rFonts w:ascii="Times New Roman" w:eastAsia="Times New Roman" w:hAnsi="Times New Roman" w:cs="Times New Roman"/>
-          <w:color w:val="000000"/>
-          <w:sz w:val="24"/>
-          <w:szCs w:val="24"/>
-        </w:rPr>
-        <w:t>in</w:t>
-      </w:r>
-      <w:r>
-        <w:rPr>
-          <w:rFonts w:ascii="Times New Roman" w:eastAsia="Times New Roman" w:hAnsi="Times New Roman" w:cs="Times New Roman"/>
-          <w:color w:val="000000"/>
-          <w:w w:val="99"/>
-          <w:sz w:val="24"/>
-          <w:szCs w:val="24"/>
-        </w:rPr>
-        <w:t>s</w:t>
-      </w:r>
-      <w:r>
-        <w:rPr>
-          <w:rFonts w:ascii="Times New Roman" w:eastAsia="Times New Roman" w:hAnsi="Times New Roman" w:cs="Times New Roman"/>
-          <w:color w:val="000000"/>
-          <w:sz w:val="24"/>
-          <w:szCs w:val="24"/>
-        </w:rPr>
-        <w:t>uran</w:t>
-      </w:r>
-      <w:r>
-        <w:rPr>
-          <w:rFonts w:ascii="Times New Roman" w:eastAsia="Times New Roman" w:hAnsi="Times New Roman" w:cs="Times New Roman"/>
-          <w:color w:val="000000"/>
-          <w:spacing w:val="-1"/>
-          <w:sz w:val="24"/>
-          <w:szCs w:val="24"/>
-        </w:rPr>
-        <w:t>c</w:t>
-      </w:r>
-      <w:r>
-        <w:rPr>
-          <w:rFonts w:ascii="Times New Roman" w:eastAsia="Times New Roman" w:hAnsi="Times New Roman" w:cs="Times New Roman"/>
-          <w:color w:val="000000"/>
-          <w:sz w:val="24"/>
-          <w:szCs w:val="24"/>
-        </w:rPr>
-        <w:t>e!)</w:t>
-      </w:r>
-      <w:r>
-        <w:rPr>
-          <w:rFonts w:ascii="Times New Roman" w:eastAsia="Times New Roman" w:hAnsi="Times New Roman" w:cs="Times New Roman"/>
-          <w:color w:val="000000"/>
-          <w:spacing w:val="-1"/>
-          <w:sz w:val="24"/>
-          <w:szCs w:val="24"/>
-        </w:rPr>
-        <w:t xml:space="preserve"> </w:t>
-      </w:r>
-      <w:r>
-        <w:rPr>
-          <w:rFonts w:ascii="Times New Roman" w:eastAsia="Times New Roman" w:hAnsi="Times New Roman" w:cs="Times New Roman"/>
-          <w:color w:val="000000"/>
-          <w:spacing w:val="1"/>
+          <w:w w:val="99"/>
           <w:sz w:val="24"/>
           <w:szCs w:val="24"/>
         </w:rPr>
@@ -36130,373 +36209,7 @@
           <w:sz w:val="24"/>
           <w:szCs w:val="24"/>
         </w:rPr>
-        <w:t xml:space="preserve">r </w:t>
-      </w:r>
-      <w:r>
-        <w:rPr>
-          <w:rFonts w:ascii="Times New Roman" w:eastAsia="Times New Roman" w:hAnsi="Times New Roman" w:cs="Times New Roman"/>
-          <w:color w:val="000000"/>
-          <w:spacing w:val="-1"/>
-          <w:sz w:val="24"/>
-          <w:szCs w:val="24"/>
-        </w:rPr>
-        <w:t>f</w:t>
-      </w:r>
-      <w:r>
-        <w:rPr>
-          <w:rFonts w:ascii="Times New Roman" w:eastAsia="Times New Roman" w:hAnsi="Times New Roman" w:cs="Times New Roman"/>
-          <w:color w:val="000000"/>
-          <w:spacing w:val="2"/>
-          <w:sz w:val="24"/>
-          <w:szCs w:val="24"/>
-        </w:rPr>
-        <w:t>i</w:t>
-      </w:r>
-      <w:r>
-        <w:rPr>
-          <w:rFonts w:ascii="Times New Roman" w:eastAsia="Times New Roman" w:hAnsi="Times New Roman" w:cs="Times New Roman"/>
-          <w:color w:val="000000"/>
-          <w:sz w:val="24"/>
-          <w:szCs w:val="24"/>
-        </w:rPr>
-        <w:t>nd fr</w:t>
-      </w:r>
-      <w:r>
-        <w:rPr>
-          <w:rFonts w:ascii="Times New Roman" w:eastAsia="Times New Roman" w:hAnsi="Times New Roman" w:cs="Times New Roman"/>
-          <w:color w:val="000000"/>
-          <w:spacing w:val="-1"/>
-          <w:sz w:val="24"/>
-          <w:szCs w:val="24"/>
-        </w:rPr>
-        <w:t>e</w:t>
-      </w:r>
-      <w:r>
-        <w:rPr>
-          <w:rFonts w:ascii="Times New Roman" w:eastAsia="Times New Roman" w:hAnsi="Times New Roman" w:cs="Times New Roman"/>
-          <w:color w:val="000000"/>
-          <w:sz w:val="24"/>
-          <w:szCs w:val="24"/>
-        </w:rPr>
-        <w:t>e</w:t>
-      </w:r>
-      <w:r>
-        <w:rPr>
-          <w:rFonts w:ascii="Times New Roman" w:eastAsia="Times New Roman" w:hAnsi="Times New Roman" w:cs="Times New Roman"/>
-          <w:color w:val="000000"/>
-          <w:spacing w:val="-1"/>
-          <w:sz w:val="24"/>
-          <w:szCs w:val="24"/>
-        </w:rPr>
-        <w:t xml:space="preserve"> </w:t>
-      </w:r>
-      <w:r>
-        <w:rPr>
-          <w:rFonts w:ascii="Times New Roman" w:eastAsia="Times New Roman" w:hAnsi="Times New Roman" w:cs="Times New Roman"/>
-          <w:color w:val="000000"/>
-          <w:spacing w:val="2"/>
-          <w:w w:val="99"/>
-          <w:sz w:val="24"/>
-          <w:szCs w:val="24"/>
-        </w:rPr>
-        <w:t>s</w:t>
-      </w:r>
-      <w:r>
-        <w:rPr>
-          <w:rFonts w:ascii="Times New Roman" w:eastAsia="Times New Roman" w:hAnsi="Times New Roman" w:cs="Times New Roman"/>
-          <w:color w:val="000000"/>
-          <w:sz w:val="24"/>
-          <w:szCs w:val="24"/>
-        </w:rPr>
-        <w:t>ervice</w:t>
-      </w:r>
-      <w:r>
-        <w:rPr>
-          <w:rFonts w:ascii="Times New Roman" w:eastAsia="Times New Roman" w:hAnsi="Times New Roman" w:cs="Times New Roman"/>
-          <w:color w:val="000000"/>
-          <w:w w:val="99"/>
-          <w:sz w:val="24"/>
-          <w:szCs w:val="24"/>
-        </w:rPr>
-        <w:t>s</w:t>
-      </w:r>
-      <w:r>
-        <w:rPr>
-          <w:rFonts w:ascii="Times New Roman" w:eastAsia="Times New Roman" w:hAnsi="Times New Roman" w:cs="Times New Roman"/>
-          <w:color w:val="000000"/>
-          <w:sz w:val="24"/>
-          <w:szCs w:val="24"/>
-        </w:rPr>
-        <w:t xml:space="preserve">. </w:t>
-      </w:r>
-      <w:r>
-        <w:rPr>
-          <w:rFonts w:ascii="Times New Roman" w:eastAsia="Times New Roman" w:hAnsi="Times New Roman" w:cs="Times New Roman"/>
-          <w:color w:val="000000"/>
-          <w:spacing w:val="-1"/>
-          <w:w w:val="99"/>
-          <w:sz w:val="24"/>
-          <w:szCs w:val="24"/>
-        </w:rPr>
-        <w:t>F</w:t>
-      </w:r>
-      <w:r>
-        <w:rPr>
-          <w:rFonts w:ascii="Times New Roman" w:eastAsia="Times New Roman" w:hAnsi="Times New Roman" w:cs="Times New Roman"/>
-          <w:color w:val="000000"/>
-          <w:sz w:val="24"/>
-          <w:szCs w:val="24"/>
-        </w:rPr>
-        <w:t>ir</w:t>
-      </w:r>
-      <w:r>
-        <w:rPr>
-          <w:rFonts w:ascii="Times New Roman" w:eastAsia="Times New Roman" w:hAnsi="Times New Roman" w:cs="Times New Roman"/>
-          <w:color w:val="000000"/>
-          <w:w w:val="99"/>
-          <w:sz w:val="24"/>
-          <w:szCs w:val="24"/>
-        </w:rPr>
-        <w:t>s</w:t>
-      </w:r>
-      <w:r>
-        <w:rPr>
-          <w:rFonts w:ascii="Times New Roman" w:eastAsia="Times New Roman" w:hAnsi="Times New Roman" w:cs="Times New Roman"/>
-          <w:color w:val="000000"/>
-          <w:sz w:val="24"/>
-          <w:szCs w:val="24"/>
-        </w:rPr>
-        <w:t xml:space="preserve">t </w:t>
-      </w:r>
-      <w:r>
-        <w:rPr>
-          <w:rFonts w:ascii="Times New Roman" w:eastAsia="Times New Roman" w:hAnsi="Times New Roman" w:cs="Times New Roman"/>
-          <w:color w:val="000000"/>
-          <w:w w:val="99"/>
-          <w:sz w:val="24"/>
-          <w:szCs w:val="24"/>
-        </w:rPr>
-        <w:t>s</w:t>
-      </w:r>
-      <w:r>
-        <w:rPr>
-          <w:rFonts w:ascii="Times New Roman" w:eastAsia="Times New Roman" w:hAnsi="Times New Roman" w:cs="Times New Roman"/>
-          <w:color w:val="000000"/>
-          <w:spacing w:val="1"/>
-          <w:sz w:val="24"/>
-          <w:szCs w:val="24"/>
-        </w:rPr>
-        <w:t>te</w:t>
-      </w:r>
-      <w:r>
-        <w:rPr>
-          <w:rFonts w:ascii="Times New Roman" w:eastAsia="Times New Roman" w:hAnsi="Times New Roman" w:cs="Times New Roman"/>
-          <w:color w:val="000000"/>
-          <w:sz w:val="24"/>
-          <w:szCs w:val="24"/>
-        </w:rPr>
-        <w:t>p i</w:t>
-      </w:r>
-      <w:r>
-        <w:rPr>
-          <w:rFonts w:ascii="Times New Roman" w:eastAsia="Times New Roman" w:hAnsi="Times New Roman" w:cs="Times New Roman"/>
-          <w:color w:val="000000"/>
-          <w:w w:val="99"/>
-          <w:sz w:val="24"/>
-          <w:szCs w:val="24"/>
-        </w:rPr>
-        <w:t>s</w:t>
-      </w:r>
-      <w:r>
-        <w:rPr>
-          <w:rFonts w:ascii="Times New Roman" w:eastAsia="Times New Roman" w:hAnsi="Times New Roman" w:cs="Times New Roman"/>
-          <w:color w:val="000000"/>
-          <w:sz w:val="24"/>
-          <w:szCs w:val="24"/>
-        </w:rPr>
-        <w:t xml:space="preserve"> </w:t>
-      </w:r>
-      <w:r>
-        <w:rPr>
-          <w:rFonts w:ascii="Times New Roman" w:eastAsia="Times New Roman" w:hAnsi="Times New Roman" w:cs="Times New Roman"/>
-          <w:color w:val="000000"/>
-          <w:spacing w:val="1"/>
-          <w:sz w:val="24"/>
-          <w:szCs w:val="24"/>
-        </w:rPr>
-        <w:t>t</w:t>
-      </w:r>
-      <w:r>
-        <w:rPr>
-          <w:rFonts w:ascii="Times New Roman" w:eastAsia="Times New Roman" w:hAnsi="Times New Roman" w:cs="Times New Roman"/>
-          <w:color w:val="000000"/>
-          <w:sz w:val="24"/>
-          <w:szCs w:val="24"/>
-        </w:rPr>
-        <w:t xml:space="preserve">o fill out </w:t>
-      </w:r>
-      <w:r>
-        <w:rPr>
-          <w:rFonts w:ascii="Times New Roman" w:eastAsia="Times New Roman" w:hAnsi="Times New Roman" w:cs="Times New Roman"/>
-          <w:color w:val="000000"/>
-          <w:spacing w:val="1"/>
-          <w:sz w:val="24"/>
-          <w:szCs w:val="24"/>
-        </w:rPr>
-        <w:t>t</w:t>
-      </w:r>
-      <w:r>
-        <w:rPr>
-          <w:rFonts w:ascii="Times New Roman" w:eastAsia="Times New Roman" w:hAnsi="Times New Roman" w:cs="Times New Roman"/>
-          <w:color w:val="000000"/>
-          <w:sz w:val="24"/>
-          <w:szCs w:val="24"/>
-        </w:rPr>
-        <w:t>he fo</w:t>
-      </w:r>
-      <w:r>
-        <w:rPr>
-          <w:rFonts w:ascii="Times New Roman" w:eastAsia="Times New Roman" w:hAnsi="Times New Roman" w:cs="Times New Roman"/>
-          <w:color w:val="000000"/>
-          <w:spacing w:val="-2"/>
-          <w:sz w:val="24"/>
-          <w:szCs w:val="24"/>
-        </w:rPr>
-        <w:t>r</w:t>
-      </w:r>
-      <w:r>
-        <w:rPr>
-          <w:rFonts w:ascii="Times New Roman" w:eastAsia="Times New Roman" w:hAnsi="Times New Roman" w:cs="Times New Roman"/>
-          <w:color w:val="000000"/>
-          <w:sz w:val="24"/>
-          <w:szCs w:val="24"/>
-        </w:rPr>
-        <w:t>m to</w:t>
-      </w:r>
-      <w:r>
-        <w:rPr>
-          <w:rFonts w:ascii="Times New Roman" w:eastAsia="Times New Roman" w:hAnsi="Times New Roman" w:cs="Times New Roman"/>
-          <w:color w:val="000000"/>
-          <w:spacing w:val="-1"/>
-          <w:sz w:val="24"/>
-          <w:szCs w:val="24"/>
-        </w:rPr>
-        <w:t xml:space="preserve"> </w:t>
-      </w:r>
-      <w:r>
-        <w:rPr>
-          <w:rFonts w:ascii="Times New Roman" w:eastAsia="Times New Roman" w:hAnsi="Times New Roman" w:cs="Times New Roman"/>
-          <w:color w:val="000000"/>
-          <w:sz w:val="24"/>
-          <w:szCs w:val="24"/>
-        </w:rPr>
-        <w:t>d</w:t>
-      </w:r>
-      <w:r>
-        <w:rPr>
-          <w:rFonts w:ascii="Times New Roman" w:eastAsia="Times New Roman" w:hAnsi="Times New Roman" w:cs="Times New Roman"/>
-          <w:color w:val="000000"/>
-          <w:spacing w:val="-1"/>
-          <w:sz w:val="24"/>
-          <w:szCs w:val="24"/>
-        </w:rPr>
-        <w:t>e</w:t>
-      </w:r>
-      <w:r>
-        <w:rPr>
-          <w:rFonts w:ascii="Times New Roman" w:eastAsia="Times New Roman" w:hAnsi="Times New Roman" w:cs="Times New Roman"/>
-          <w:color w:val="000000"/>
-          <w:sz w:val="24"/>
-          <w:szCs w:val="24"/>
-        </w:rPr>
-        <w:t>termine whi</w:t>
-      </w:r>
-      <w:r>
-        <w:rPr>
-          <w:rFonts w:ascii="Times New Roman" w:eastAsia="Times New Roman" w:hAnsi="Times New Roman" w:cs="Times New Roman"/>
-          <w:color w:val="000000"/>
-          <w:spacing w:val="-1"/>
-          <w:sz w:val="24"/>
-          <w:szCs w:val="24"/>
-        </w:rPr>
-        <w:t>c</w:t>
-      </w:r>
-      <w:r>
-        <w:rPr>
-          <w:rFonts w:ascii="Times New Roman" w:eastAsia="Times New Roman" w:hAnsi="Times New Roman" w:cs="Times New Roman"/>
-          <w:color w:val="000000"/>
-          <w:sz w:val="24"/>
-          <w:szCs w:val="24"/>
-        </w:rPr>
-        <w:t xml:space="preserve">h </w:t>
-      </w:r>
-      <w:proofErr w:type="spellStart"/>
-      <w:r>
-        <w:rPr>
-          <w:rFonts w:ascii="Times New Roman" w:eastAsia="Times New Roman" w:hAnsi="Times New Roman" w:cs="Times New Roman"/>
-          <w:color w:val="000000"/>
-          <w:sz w:val="24"/>
-          <w:szCs w:val="24"/>
-        </w:rPr>
-        <w:t>coun</w:t>
-      </w:r>
-      <w:r>
-        <w:rPr>
-          <w:rFonts w:ascii="Times New Roman" w:eastAsia="Times New Roman" w:hAnsi="Times New Roman" w:cs="Times New Roman"/>
-          <w:color w:val="000000"/>
-          <w:w w:val="99"/>
-          <w:sz w:val="24"/>
-          <w:szCs w:val="24"/>
-        </w:rPr>
-        <w:t>s</w:t>
-      </w:r>
-      <w:r>
-        <w:rPr>
-          <w:rFonts w:ascii="Times New Roman" w:eastAsia="Times New Roman" w:hAnsi="Times New Roman" w:cs="Times New Roman"/>
-          <w:color w:val="000000"/>
-          <w:spacing w:val="-1"/>
-          <w:sz w:val="24"/>
-          <w:szCs w:val="24"/>
-        </w:rPr>
-        <w:t>e</w:t>
-      </w:r>
-      <w:r>
-        <w:rPr>
-          <w:rFonts w:ascii="Times New Roman" w:eastAsia="Times New Roman" w:hAnsi="Times New Roman" w:cs="Times New Roman"/>
-          <w:color w:val="000000"/>
-          <w:sz w:val="24"/>
-          <w:szCs w:val="24"/>
-        </w:rPr>
-        <w:t>l</w:t>
-      </w:r>
-      <w:r>
-        <w:rPr>
-          <w:rFonts w:ascii="Times New Roman" w:eastAsia="Times New Roman" w:hAnsi="Times New Roman" w:cs="Times New Roman"/>
-          <w:color w:val="000000"/>
-          <w:w w:val="99"/>
-          <w:sz w:val="24"/>
-          <w:szCs w:val="24"/>
-        </w:rPr>
-        <w:t>o</w:t>
-      </w:r>
-      <w:r>
-        <w:rPr>
-          <w:rFonts w:ascii="Times New Roman" w:eastAsia="Times New Roman" w:hAnsi="Times New Roman" w:cs="Times New Roman"/>
-          <w:color w:val="000000"/>
-          <w:sz w:val="24"/>
-          <w:szCs w:val="24"/>
-        </w:rPr>
-        <w:t>r</w:t>
-      </w:r>
-      <w:proofErr w:type="spellEnd"/>
-      <w:r>
-        <w:rPr>
-          <w:rFonts w:ascii="Times New Roman" w:eastAsia="Times New Roman" w:hAnsi="Times New Roman" w:cs="Times New Roman"/>
-          <w:color w:val="000000"/>
-          <w:sz w:val="24"/>
-          <w:szCs w:val="24"/>
-        </w:rPr>
-        <w:t xml:space="preserve"> can be</w:t>
+        <w:t>r can be</w:t>
       </w:r>
       <w:r>
         <w:rPr>
@@ -39833,7 +39546,6 @@
         </w:rPr>
         <w:t xml:space="preserve">the </w:t>
       </w:r>
-      <w:proofErr w:type="gramStart"/>
       <w:r>
         <w:rPr>
           <w:color w:val="000000"/>
@@ -39885,14 +39597,7 @@
         <w:rPr>
           <w:color w:val="000000"/>
         </w:rPr>
-        <w:t>r</w:t>
-      </w:r>
-      <w:proofErr w:type="gramEnd"/>
-      <w:r>
-        <w:rPr>
-          <w:color w:val="000000"/>
-        </w:rPr>
-        <w:t xml:space="preserve"> </w:t>
+        <w:t xml:space="preserve">r </w:t>
       </w:r>
       <w:r>
         <w:rPr>
@@ -41237,7 +40942,6 @@
         </w:rPr>
         <w:t xml:space="preserve">ealth </w:t>
       </w:r>
-      <w:proofErr w:type="spellStart"/>
       <w:r>
         <w:rPr>
           <w:color w:val="000000"/>
@@ -41251,7 +40955,6 @@
         </w:rPr>
         <w:t>enter</w:t>
       </w:r>
-      <w:proofErr w:type="spellEnd"/>
       <w:r>
         <w:rPr>
           <w:color w:val="000000"/>
@@ -42588,6 +42291,7 @@
   <w:style w:type="character" w:default="1" w:styleId="DefaultParagraphFont">
     <w:name w:val="Default Paragraph Font"/>
     <w:uiPriority w:val="1"/>
+    <w:semiHidden/>
     <w:unhideWhenUsed/>
   </w:style>
   <w:style w:type="table" w:default="1" w:styleId="TableNormal">

</xml_diff>